<commit_message>
Add Troubleshooting_Guide, modify Installation_Guide
</commit_message>
<xml_diff>
--- a/Docs/Installation_Guide.docx
+++ b/Docs/Installation_Guide.docx
@@ -48,7 +48,15 @@
       </w:pPr>
       <w:r>
         <w:rPr/>
-        <w:t>I highly suggest that Egret be installed on a computer running Windows 10 with at least 100gb of hard drive space and 8gb of memory, but more is wise. Although the software requirements are not burdensome, and Egret can easily be installed on less-than-cutting-edge systems, avoiding a complete reinstall has value, so it is worth using quality hardware from the beginning. A hard drive failure in the middle of the day, for example, could grind application usage to a halt and prove a heavy burden to restore.</w:t>
+        <w:t xml:space="preserve">I highly suggest that Egret be installed on a computer running Windows 10 </w:t>
+      </w:r>
+      <w:r>
+        <w:rPr/>
+        <w:t xml:space="preserve">or Windows Server </w:t>
+      </w:r>
+      <w:r>
+        <w:rPr/>
+        <w:t>with at least 100gb of hard drive space and 8gb of memory, but more is wise. Although the software requirements are not burdensome, and Egret can easily be installed on less-than-cutting-edge systems, avoiding a complete reinstall has value, so it is worth using quality hardware from the beginning. A hard drive failure in the middle of the day, for example, could grind application usage to a halt and prove a heavy burden to restore.</w:t>
       </w:r>
     </w:p>
     <w:p>
@@ -277,7 +285,21 @@
           <w:i w:val="false"/>
           <w:iCs w:val="false"/>
         </w:rPr>
-        <w:t>Most other defaults should be fine.</w:t>
+        <w:t xml:space="preserve">Most other defaults </w:t>
+      </w:r>
+      <w:r>
+        <w:rPr>
+          <w:i w:val="false"/>
+          <w:iCs w:val="false"/>
+        </w:rPr>
+        <w:t xml:space="preserve">for the installation </w:t>
+      </w:r>
+      <w:r>
+        <w:rPr>
+          <w:i w:val="false"/>
+          <w:iCs w:val="false"/>
+        </w:rPr>
+        <w:t>should be fine.</w:t>
       </w:r>
     </w:p>
     <w:p>
@@ -317,23 +339,23 @@
       </w:pPr>
       <w:r>
         <w:rPr/>
-        <w:t xml:space="preserve">PGAdmin is </w:t>
-      </w:r>
-      <w:r>
-        <w:rPr/>
-        <w:t>a popular</w:t>
-      </w:r>
-      <w:r>
-        <w:rPr/>
-        <w:t xml:space="preserve"> user interface used to interact with the PostgreSQL database. It runs in a web browser, but please note </w:t>
-      </w:r>
-      <w:r>
-        <w:rPr/>
-        <w:t>it</w:t>
-      </w:r>
-      <w:r>
-        <w:rPr/>
-        <w:t xml:space="preserve"> is not accessed over the internet. PostgreSQL comes with a command line utility for interacting with your databases, but you will probably not want to deal with that unless you are an experienced user, so the installation of PGAdmin is recommended.</w:t>
+        <w:t xml:space="preserve">PGAdmin is a popular user interface </w:t>
+      </w:r>
+      <w:r>
+        <w:rPr/>
+        <w:t>program for interacting</w:t>
+      </w:r>
+      <w:r>
+        <w:rPr/>
+        <w:t xml:space="preserve"> with the PostgreSQL database. It runs in a web browser, but please note it is not accessed over the internet. PostgreSQL </w:t>
+      </w:r>
+      <w:r>
+        <w:rPr/>
+        <w:t xml:space="preserve">already </w:t>
+      </w:r>
+      <w:r>
+        <w:rPr/>
+        <w:t>comes with a command line utility for interacting with your databases, but you will probably not want to deal with that unless you are an experienced user, so the installation of PGAdmin is recommended.</w:t>
       </w:r>
     </w:p>
     <w:p>
@@ -459,15 +481,7 @@
       </w:pPr>
       <w:r>
         <w:rPr/>
-        <w:t xml:space="preserve">You will need to </w:t>
-      </w:r>
-      <w:r>
-        <w:rPr/>
-        <w:t>make the icon</w:t>
-      </w:r>
-      <w:r>
-        <w:rPr/>
-        <w:t xml:space="preserve"> for PGAdmin easily accessible:</w:t>
+        <w:t>You will need to make the icon for PGAdmin easily accessible:</w:t>
       </w:r>
     </w:p>
     <w:p>
@@ -537,7 +551,11 @@
       </w:pPr>
       <w:r>
         <w:rPr/>
-        <w:t>Open this file to open PGAdmin. Enter the password when prompted</w:t>
+        <w:t>Run</w:t>
+      </w:r>
+      <w:r>
+        <w:rPr/>
+        <w:t xml:space="preserve"> this file to open PGAdmin. Enter the password when prompted</w:t>
       </w:r>
     </w:p>
     <w:p>
@@ -551,7 +569,15 @@
       </w:pPr>
       <w:r>
         <w:rPr/>
-        <w:t>By drilling down into the Servers on the left of the screen, you will find a database called postgres. This is the default database. Once Egret is installed, you will see a new database here called egret</w:t>
+        <w:t xml:space="preserve">By drilling down into the Servers on the left of the screen, you will find a database called “postgres”. This is the default database. </w:t>
+      </w:r>
+      <w:r>
+        <w:rPr/>
+        <w:t>Later, when</w:t>
+      </w:r>
+      <w:r>
+        <w:rPr/>
+        <w:t xml:space="preserve"> Egret is installed, you will see a new database here called “egret”</w:t>
       </w:r>
     </w:p>
     <w:p>
@@ -597,7 +623,15 @@
       </w:pPr>
       <w:r>
         <w:rPr/>
-        <w:t>Visual Studio is a programming Integrated Development Environment (IDE). Normally, I would avoid having you install this yourself, but it is critical for setting the database up initially and will also be used for upgrades and potential rollbacks. Please note that Visual Studio Community Edition is free but requires a user account to register after a 30-day “trial” period. Sorry, there’s no good way around this.</w:t>
+        <w:t>Visual Studio is a</w:t>
+      </w:r>
+      <w:r>
+        <w:rPr/>
+        <w:t>n</w:t>
+      </w:r>
+      <w:r>
+        <w:rPr/>
+        <w:t xml:space="preserve"> Integrated Development Environment (IDE). Normally, I would avoid having you install this yourself, but it is critical for setting the database up initially and will also be used for upgrades and potential rollbacks. Please note that Visual Studio Community Edition is free but requires a user account to register after a 30-day “trial” period. Sorry, there’s no good way around this.</w:t>
       </w:r>
     </w:p>
     <w:p>
@@ -663,7 +697,15 @@
       </w:pPr>
       <w:r>
         <w:rPr/>
-        <w:t>You will be asked which features you would like to install with Visual Studio. If the options exist, select “ASP.NET and Web Development”, and “.NET Core Cross-Platform Development”. For the optional tools, just go with whatever it auto-selected</w:t>
+        <w:t xml:space="preserve">You will be asked which features you would like to install with Visual Studio. If the options exist, select “ASP.NET and Web Development”, and “.NET Core Cross-Platform Development”. For the optional tools, </w:t>
+      </w:r>
+      <w:r>
+        <w:rPr/>
+        <w:t>feel free to stick</w:t>
+      </w:r>
+      <w:r>
+        <w:rPr/>
+        <w:t xml:space="preserve"> with whatever it auto-selected</w:t>
       </w:r>
     </w:p>
     <w:p>
@@ -762,7 +804,11 @@
       </w:pPr>
       <w:r>
         <w:rPr/>
-        <w:t>If you would like to perform development on a local repository, you may need the Web Compiler extension for Visual Studio. This will be used for compiling SASS files into CSS. Go to Extensions &gt; Manage Extension, and search Online for “Web Compiler” by Mads Kristensen. Install this and restart Visual Studio. If you do not plan to perform manual development, this may be skipped.</w:t>
+        <w:t xml:space="preserve">If you would like to perform development on a local repository, you may need the Web Compiler extension for Visual Studio. This will be used for compiling SASS files into CSS. Go to Extensions &gt; Manage Extension, and search Online for “Web Compiler” by Mads Kristensen. Install this and restart Visual Studio. If you do not plan to perform manual development, this may be skipped. </w:t>
+      </w:r>
+      <w:r>
+        <w:rPr/>
+        <w:t>Be warned, manual development may be overridden by source code pulls from the Egret repository, so only developers should install this extension.</w:t>
       </w:r>
     </w:p>
     <w:p>
@@ -785,6 +831,19 @@
       </w:pPr>
       <w:r>
         <w:rPr/>
+      </w:r>
+    </w:p>
+    <w:p>
+      <w:pPr>
+        <w:pStyle w:val="Heading1"/>
+        <w:numPr>
+          <w:ilvl w:val="0"/>
+          <w:numId w:val="2"/>
+        </w:numPr>
+        <w:rPr/>
+      </w:pPr>
+      <w:r>
+        <w:rPr/>
         <w:t>Internet Information Services (IIS)</w:t>
       </w:r>
     </w:p>
@@ -950,7 +1009,11 @@
       </w:pPr>
       <w:r>
         <w:rPr/>
-        <w:t>Git is a Version Control client that will be used for checking out the code files and any new update files.</w:t>
+        <w:t xml:space="preserve">Git is a Version Control client that will be used for checking out the code files and any new update files. </w:t>
+      </w:r>
+      <w:r>
+        <w:rPr/>
+        <w:t>Please reference the SourceCode_Guide.docx file for more information.</w:t>
       </w:r>
     </w:p>
     <w:p>
@@ -1036,7 +1099,15 @@
       </w:pPr>
       <w:r>
         <w:rPr/>
-        <w:t>Use any default text editor. I would recommend Notepad++, but you will need to install this separately (it is free)</w:t>
+        <w:t xml:space="preserve">Use any default text editor. I would recommend Notepad++, but you will need to install this separately (it </w:t>
+      </w:r>
+      <w:r>
+        <w:rPr/>
+        <w:t>may be found online and downloaded for free</w:t>
+      </w:r>
+      <w:r>
+        <w:rPr/>
+        <w:t>)</w:t>
       </w:r>
     </w:p>
     <w:p>
@@ -1083,15 +1154,15 @@
       </w:pPr>
       <w:r>
         <w:rPr/>
-        <w:t xml:space="preserve">We now have all the base programs required to get this running! It may seem like a lot, but this is actually fairly basic for most websites. The beauty of being a website user is that you never have to see these details behind the scenes, but the story is far more involved on the other side of things. I’ve tried to keep this as simple as possible, but </w:t>
-      </w:r>
-      <w:r>
-        <w:rPr/>
-        <w:t xml:space="preserve">several tools are still </w:t>
-      </w:r>
-      <w:r>
-        <w:rPr/>
-        <w:t>necessary.</w:t>
+        <w:t xml:space="preserve">We now have all the base programs required to get </w:t>
+      </w:r>
+      <w:r>
+        <w:rPr/>
+        <w:t>Egret</w:t>
+      </w:r>
+      <w:r>
+        <w:rPr/>
+        <w:t xml:space="preserve"> running! It may seem like a lot, but this is actually fairly basic for most websites. The beauty of being a website user is that you never have to see these details behind the scenes, but the story is far more involved on the other side of things. I’ve tried to keep this as simple as possible, but several tools are still necessary.</w:t>
       </w:r>
     </w:p>
     <w:p>
@@ -1159,7 +1230,19 @@
       </w:pPr>
       <w:r>
         <w:rPr/>
-        <w:t>Ta-da! You now have all of the Egret files. Further instructions will be sent for updating those files</w:t>
+        <w:t xml:space="preserve">Ta-da! You now have </w:t>
+      </w:r>
+      <w:r>
+        <w:rPr/>
+        <w:t>the latest</w:t>
+      </w:r>
+      <w:r>
+        <w:rPr/>
+        <w:t xml:space="preserve"> Egret files. </w:t>
+      </w:r>
+      <w:r>
+        <w:rPr/>
+        <w:t>Instructions for updating and rolling back these files are in the SourceCode_Guide.docx document.</w:t>
       </w:r>
     </w:p>
     <w:p>
@@ -1201,11 +1284,7 @@
       </w:pPr>
       <w:r>
         <w:rPr/>
-        <w:t xml:space="preserve">Close the window once it finishes </w:t>
-      </w:r>
-      <w:r>
-        <w:rPr/>
-        <w:t>installing</w:t>
+        <w:t>Close the window once it finishes installing</w:t>
       </w:r>
     </w:p>
     <w:p>
@@ -1261,7 +1340,31 @@
       </w:pPr>
       <w:r>
         <w:rPr/>
-        <w:t>In the “Connection Strings” section, note the Password is set to the default “postgres”. If you used a different password to set the database up, remove the default password and type your chosen password here</w:t>
+        <w:t xml:space="preserve">In the </w:t>
+      </w:r>
+      <w:r>
+        <w:rPr/>
+        <w:t xml:space="preserve">Solution Explorer window, in the appsettings.json file, find the </w:t>
+      </w:r>
+      <w:r>
+        <w:rPr/>
+        <w:t xml:space="preserve">“Connection Strings” section. </w:t>
+      </w:r>
+      <w:r>
+        <w:rPr/>
+        <w:t>N</w:t>
+      </w:r>
+      <w:r>
+        <w:rPr/>
+        <w:t xml:space="preserve">ote the Password is set to the default “postgres”. If you used a different password to </w:t>
+      </w:r>
+      <w:r>
+        <w:rPr/>
+        <w:t>install</w:t>
+      </w:r>
+      <w:r>
+        <w:rPr/>
+        <w:t xml:space="preserve"> the database, remove the default password and type your chosen password here</w:t>
       </w:r>
     </w:p>
     <w:p>
@@ -1275,7 +1378,15 @@
       </w:pPr>
       <w:r>
         <w:rPr/>
-        <w:t>Next, select Build &gt; Build Solution. Visual Studio will start to download necessary packages. This could take awhile! You will see a little progress indicator at the bottom of the screen</w:t>
+        <w:t xml:space="preserve">Next, select Build &gt; Build Solution. Visual Studio will start to download necessary packages. This could take awhile! You will see a little progress indicator at the bottom of the screen. </w:t>
+      </w:r>
+      <w:r>
+        <w:rPr/>
+        <w:t>Su</w:t>
+      </w:r>
+      <w:r>
+        <w:rPr/>
+        <w:t>bsequent builds should be much faster</w:t>
       </w:r>
     </w:p>
     <w:p>
@@ -1289,7 +1400,7 @@
       </w:pPr>
       <w:r>
         <w:rPr/>
-        <w:t>Note that subsequent builds should be much faster</w:t>
+        <w:t>In Visual Studio, go to View &gt; Other Windows &gt; Package Manager Console</w:t>
       </w:r>
     </w:p>
     <w:p>
@@ -1303,7 +1414,7 @@
       </w:pPr>
       <w:r>
         <w:rPr/>
-        <w:t>Find the appsettings.json file</w:t>
+        <w:t>When it finishes loading, type the following command: “update-database</w:t>
       </w:r>
     </w:p>
     <w:p>
@@ -1317,49 +1428,11 @@
       </w:pPr>
       <w:r>
         <w:rPr/>
-        <w:t>In Visual Studio, go to View &gt; Other Windows &gt; Package Manager Console</w:t>
-      </w:r>
-    </w:p>
-    <w:p>
-      <w:pPr>
-        <w:pStyle w:val="TextBody"/>
-        <w:numPr>
-          <w:ilvl w:val="0"/>
-          <w:numId w:val="9"/>
-        </w:numPr>
-        <w:rPr/>
-      </w:pPr>
-      <w:r>
-        <w:rPr/>
-        <w:t>When it finishes loading, type the following command: “add-migration initial”</w:t>
-      </w:r>
-    </w:p>
-    <w:p>
-      <w:pPr>
-        <w:pStyle w:val="TextBody"/>
-        <w:numPr>
-          <w:ilvl w:val="0"/>
-          <w:numId w:val="9"/>
-        </w:numPr>
-        <w:rPr/>
-      </w:pPr>
-      <w:r>
-        <w:rPr/>
-        <w:t>When this completes, type the following command: “update-database</w:t>
-      </w:r>
-    </w:p>
-    <w:p>
-      <w:pPr>
-        <w:pStyle w:val="TextBody"/>
-        <w:numPr>
-          <w:ilvl w:val="0"/>
-          <w:numId w:val="9"/>
-        </w:numPr>
-        <w:rPr/>
-      </w:pPr>
-      <w:r>
-        <w:rPr/>
-        <w:t>If all goes well, the database should be ready to go</w:t>
+        <w:t xml:space="preserve">If all goes well, </w:t>
+      </w:r>
+      <w:r>
+        <w:rPr/>
+        <w:t>this will install all database migrations, thus setting up the Egret database. If you return to PgAdmin and view the databases on the left hand side of the screen under Servers &gt; PostgreSQL 11 &gt; Databases, you should be able to see the “Egret” database” above the “postgres” database.</w:t>
       </w:r>
     </w:p>
     <w:p>
@@ -1388,7 +1461,7 @@
       </w:pPr>
       <w:r>
         <w:rPr/>
-        <w:t>This is enough to begin testing Egret out locally, but this is not enough to serve Egret pages up over the network; this requires configuring IIS to do so. This will probably be the most involved aspect of setting Egret up, but hopefully I will have that done soon.</w:t>
+        <w:t>This is enough to begin testing Egret out locally, but this is not enough to serve Egret pages up over the network; this requires configuring IIS to do so. This will probably be the most involved aspect of setting Egret up.</w:t>
       </w:r>
     </w:p>
     <w:p>
@@ -2779,7 +2852,7 @@
     <w:qFormat/>
     <w:pPr>
       <w:widowControl/>
-      <w:overflowPunct w:val="false"/>
+      <w:overflowPunct w:val="true"/>
       <w:bidi w:val="0"/>
       <w:jc w:val="left"/>
     </w:pPr>
@@ -2862,6 +2935,11 @@
   </w:style>
   <w:style w:type="character" w:styleId="ListLabel4">
     <w:name w:val="ListLabel 4"/>
+    <w:qFormat/>
+    <w:rPr/>
+  </w:style>
+  <w:style w:type="character" w:styleId="ListLabel5">
+    <w:name w:val="ListLabel 5"/>
     <w:qFormat/>
     <w:rPr/>
   </w:style>

</xml_diff>

<commit_message>
Make serious progress with Guide documents. Get exhausted and call it quits for the night
</commit_message>
<xml_diff>
--- a/Docs/Installation_Guide.docx
+++ b/Docs/Installation_Guide.docx
@@ -48,15 +48,7 @@
       </w:pPr>
       <w:r>
         <w:rPr/>
-        <w:t xml:space="preserve">I highly suggest that Egret be installed on a computer running Windows 10 </w:t>
-      </w:r>
-      <w:r>
-        <w:rPr/>
-        <w:t xml:space="preserve">or Windows Server </w:t>
-      </w:r>
-      <w:r>
-        <w:rPr/>
-        <w:t>with at least 100gb of hard drive space and 8gb of memory, but more is wise. Although the software requirements are not burdensome, and Egret can easily be installed on less-than-cutting-edge systems, avoiding a complete reinstall has value, so it is worth using quality hardware from the beginning. A hard drive failure in the middle of the day, for example, could grind application usage to a halt and prove a heavy burden to restore.</w:t>
+        <w:t>I highly suggest that Egret be installed on a computer running Windows 10 or Windows Server with at least 100gb of hard drive space and 8gb of memory, but more is wise. Although the software requirements are not burdensome, and Egret can easily be installed on less-than-cutting-edge systems, avoiding a complete reinstall has value, so it is worth using quality hardware from the beginning. A hard drive failure in the middle of the day, for example, could grind application usage to a halt and prove a heavy burden to restore.</w:t>
       </w:r>
     </w:p>
     <w:p>
@@ -285,21 +277,7 @@
           <w:i w:val="false"/>
           <w:iCs w:val="false"/>
         </w:rPr>
-        <w:t xml:space="preserve">Most other defaults </w:t>
-      </w:r>
-      <w:r>
-        <w:rPr>
-          <w:i w:val="false"/>
-          <w:iCs w:val="false"/>
-        </w:rPr>
-        <w:t xml:space="preserve">for the installation </w:t>
-      </w:r>
-      <w:r>
-        <w:rPr>
-          <w:i w:val="false"/>
-          <w:iCs w:val="false"/>
-        </w:rPr>
-        <w:t>should be fine.</w:t>
+        <w:t>Most other defaults for the installation should be fine.</w:t>
       </w:r>
     </w:p>
     <w:p>
@@ -339,23 +317,7 @@
       </w:pPr>
       <w:r>
         <w:rPr/>
-        <w:t xml:space="preserve">PGAdmin is a popular user interface </w:t>
-      </w:r>
-      <w:r>
-        <w:rPr/>
-        <w:t>program for interacting</w:t>
-      </w:r>
-      <w:r>
-        <w:rPr/>
-        <w:t xml:space="preserve"> with the PostgreSQL database. It runs in a web browser, but please note it is not accessed over the internet. PostgreSQL </w:t>
-      </w:r>
-      <w:r>
-        <w:rPr/>
-        <w:t xml:space="preserve">already </w:t>
-      </w:r>
-      <w:r>
-        <w:rPr/>
-        <w:t>comes with a command line utility for interacting with your databases, but you will probably not want to deal with that unless you are an experienced user, so the installation of PGAdmin is recommended.</w:t>
+        <w:t>PGAdmin is a popular user interface program for interacting with the PostgreSQL database. It runs in a web browser, but please note it is not accessed over the internet. PostgreSQL already comes with a command line utility for interacting with your databases, but you will probably not want to deal with that unless you are an experienced user, so the installation of PGAdmin is recommended.</w:t>
       </w:r>
     </w:p>
     <w:p>
@@ -551,11 +513,7 @@
       </w:pPr>
       <w:r>
         <w:rPr/>
-        <w:t>Run</w:t>
-      </w:r>
-      <w:r>
-        <w:rPr/>
-        <w:t xml:space="preserve"> this file to open PGAdmin. Enter the password when prompted</w:t>
+        <w:t>Run this file to open PGAdmin. Enter the password when prompted</w:t>
       </w:r>
     </w:p>
     <w:p>
@@ -569,15 +527,7 @@
       </w:pPr>
       <w:r>
         <w:rPr/>
-        <w:t xml:space="preserve">By drilling down into the Servers on the left of the screen, you will find a database called “postgres”. This is the default database. </w:t>
-      </w:r>
-      <w:r>
-        <w:rPr/>
-        <w:t>Later, when</w:t>
-      </w:r>
-      <w:r>
-        <w:rPr/>
-        <w:t xml:space="preserve"> Egret is installed, you will see a new database here called “egret”</w:t>
+        <w:t>By drilling down into the Servers on the left of the screen, you will find a database called “postgres”. This is the default database. Later, when Egret is installed, you will see a new database here called “egret”</w:t>
       </w:r>
     </w:p>
     <w:p>
@@ -623,15 +573,7 @@
       </w:pPr>
       <w:r>
         <w:rPr/>
-        <w:t>Visual Studio is a</w:t>
-      </w:r>
-      <w:r>
-        <w:rPr/>
-        <w:t>n</w:t>
-      </w:r>
-      <w:r>
-        <w:rPr/>
-        <w:t xml:space="preserve"> Integrated Development Environment (IDE). Normally, I would avoid having you install this yourself, but it is critical for setting the database up initially and will also be used for upgrades and potential rollbacks. Please note that Visual Studio Community Edition is free but requires a user account to register after a 30-day “trial” period. Sorry, there’s no good way around this.</w:t>
+        <w:t>Visual Studio is an Integrated Development Environment (IDE). Normally, I would avoid having you install this yourself, but it is critical for setting the database up initially and will also be used for upgrades and potential rollbacks. Please note that Visual Studio Community Edition is free but requires a user account to register after a 30-day “trial” period. Sorry, there’s no good way around this.</w:t>
       </w:r>
     </w:p>
     <w:p>
@@ -697,15 +639,7 @@
       </w:pPr>
       <w:r>
         <w:rPr/>
-        <w:t xml:space="preserve">You will be asked which features you would like to install with Visual Studio. If the options exist, select “ASP.NET and Web Development”, and “.NET Core Cross-Platform Development”. For the optional tools, </w:t>
-      </w:r>
-      <w:r>
-        <w:rPr/>
-        <w:t>feel free to stick</w:t>
-      </w:r>
-      <w:r>
-        <w:rPr/>
-        <w:t xml:space="preserve"> with whatever it auto-selected</w:t>
+        <w:t>You will be asked which features you would like to install with Visual Studio. If the options exist, select “ASP.NET and Web Development”, and “.NET Core Cross-Platform Development”. For the optional tools, feel free to stick with whatever it auto-selected</w:t>
       </w:r>
     </w:p>
     <w:p>
@@ -804,11 +738,7 @@
       </w:pPr>
       <w:r>
         <w:rPr/>
-        <w:t xml:space="preserve">If you would like to perform development on a local repository, you may need the Web Compiler extension for Visual Studio. This will be used for compiling SASS files into CSS. Go to Extensions &gt; Manage Extension, and search Online for “Web Compiler” by Mads Kristensen. Install this and restart Visual Studio. If you do not plan to perform manual development, this may be skipped. </w:t>
-      </w:r>
-      <w:r>
-        <w:rPr/>
-        <w:t>Be warned, manual development may be overridden by source code pulls from the Egret repository, so only developers should install this extension.</w:t>
+        <w:t>If you would like to perform development on a local repository, you may need the Web Compiler extension for Visual Studio. This will be used for compiling SASS files into CSS. Go to Extensions &gt; Manage Extension, and search Online for “Web Compiler” by Mads Kristensen. Install this and restart Visual Studio. If you do not plan to perform manual development, this may be skipped. Be warned, manual development may be overridden by source code pulls from the Egret repository, so only developers should install this extension.</w:t>
       </w:r>
     </w:p>
     <w:p>
@@ -1009,11 +939,15 @@
       </w:pPr>
       <w:r>
         <w:rPr/>
-        <w:t xml:space="preserve">Git is a Version Control client that will be used for checking out the code files and any new update files. </w:t>
-      </w:r>
-      <w:r>
-        <w:rPr/>
-        <w:t>Please reference the SourceCode_Guide.docx file for more information.</w:t>
+        <w:t xml:space="preserve">Git is a Version Control client that will be used for checking out the code files and any new update files. Please reference the </w:t>
+      </w:r>
+      <w:r>
+        <w:rPr/>
+        <w:t>Versioning</w:t>
+      </w:r>
+      <w:r>
+        <w:rPr/>
+        <w:t>_Guide.docx file for more information.</w:t>
       </w:r>
     </w:p>
     <w:p>
@@ -1099,15 +1033,7 @@
       </w:pPr>
       <w:r>
         <w:rPr/>
-        <w:t xml:space="preserve">Use any default text editor. I would recommend Notepad++, but you will need to install this separately (it </w:t>
-      </w:r>
-      <w:r>
-        <w:rPr/>
-        <w:t>may be found online and downloaded for free</w:t>
-      </w:r>
-      <w:r>
-        <w:rPr/>
-        <w:t>)</w:t>
+        <w:t>Use any default text editor. I would recommend Notepad++, but you will need to install this separately (it may be found online and downloaded for free)</w:t>
       </w:r>
     </w:p>
     <w:p>
@@ -1154,15 +1080,7 @@
       </w:pPr>
       <w:r>
         <w:rPr/>
-        <w:t xml:space="preserve">We now have all the base programs required to get </w:t>
-      </w:r>
-      <w:r>
-        <w:rPr/>
-        <w:t>Egret</w:t>
-      </w:r>
-      <w:r>
-        <w:rPr/>
-        <w:t xml:space="preserve"> running! It may seem like a lot, but this is actually fairly basic for most websites. The beauty of being a website user is that you never have to see these details behind the scenes, but the story is far more involved on the other side of things. I’ve tried to keep this as simple as possible, but several tools are still necessary.</w:t>
+        <w:t>We now have all the base programs required to get Egret running! It may seem like a lot, but this is actually fairly basic for most websites. The beauty of being a website user is that you never have to see these details behind the scenes, but the story is far more involved on the other side of things. I’ve tried to keep this as simple as possible, but several tools are still necessary.</w:t>
       </w:r>
     </w:p>
     <w:p>
@@ -1230,19 +1148,15 @@
       </w:pPr>
       <w:r>
         <w:rPr/>
-        <w:t xml:space="preserve">Ta-da! You now have </w:t>
-      </w:r>
-      <w:r>
-        <w:rPr/>
-        <w:t>the latest</w:t>
-      </w:r>
-      <w:r>
-        <w:rPr/>
-        <w:t xml:space="preserve"> Egret files. </w:t>
-      </w:r>
-      <w:r>
-        <w:rPr/>
-        <w:t>Instructions for updating and rolling back these files are in the SourceCode_Guide.docx document.</w:t>
+        <w:t xml:space="preserve">Ta-da! You now have the latest Egret files. Instructions for updating and rolling back these files are in the </w:t>
+      </w:r>
+      <w:r>
+        <w:rPr/>
+        <w:t>Versioning</w:t>
+      </w:r>
+      <w:r>
+        <w:rPr/>
+        <w:t>_Guide.docx document.</w:t>
       </w:r>
     </w:p>
     <w:p>
@@ -1340,31 +1254,18 @@
       </w:pPr>
       <w:r>
         <w:rPr/>
-        <w:t xml:space="preserve">In the </w:t>
-      </w:r>
-      <w:r>
-        <w:rPr/>
-        <w:t xml:space="preserve">Solution Explorer window, in the appsettings.json file, find the </w:t>
-      </w:r>
-      <w:r>
-        <w:rPr/>
-        <w:t xml:space="preserve">“Connection Strings” section. </w:t>
-      </w:r>
-      <w:r>
-        <w:rPr/>
-        <w:t>N</w:t>
-      </w:r>
-      <w:r>
-        <w:rPr/>
-        <w:t xml:space="preserve">ote the Password is set to the default “postgres”. If you used a different password to </w:t>
-      </w:r>
-      <w:r>
-        <w:rPr/>
-        <w:t>install</w:t>
-      </w:r>
-      <w:r>
-        <w:rPr/>
-        <w:t xml:space="preserve"> the database, remove the default password and type your chosen password here</w:t>
+        <w:t xml:space="preserve">In the Solution Explorer window, in the appsettings.json file, find the “Connection Strings” section. Note the Password is set to the default </w:t>
+      </w:r>
+      <w:r>
+        <w:rPr>
+          <w:rFonts w:ascii="Consolas" w:hAnsi="Consolas"/>
+          <w:highlight w:val="lightGray"/>
+        </w:rPr>
+        <w:t>postgres</w:t>
+      </w:r>
+      <w:r>
+        <w:rPr/>
+        <w:t>. If you used a different password to install the database, remove the default password and type your chosen password here</w:t>
       </w:r>
     </w:p>
     <w:p>
@@ -1378,15 +1279,7 @@
       </w:pPr>
       <w:r>
         <w:rPr/>
-        <w:t xml:space="preserve">Next, select Build &gt; Build Solution. Visual Studio will start to download necessary packages. This could take awhile! You will see a little progress indicator at the bottom of the screen. </w:t>
-      </w:r>
-      <w:r>
-        <w:rPr/>
-        <w:t>Su</w:t>
-      </w:r>
-      <w:r>
-        <w:rPr/>
-        <w:t>bsequent builds should be much faster</w:t>
+        <w:t>Next, select Build &gt; Build Solution. Visual Studio will start to download necessary packages. This could take awhile! You will see a little progress indicator at the bottom of the screen. Subsequent builds should be much faster</w:t>
       </w:r>
     </w:p>
     <w:p>
@@ -1414,7 +1307,14 @@
       </w:pPr>
       <w:r>
         <w:rPr/>
-        <w:t>When it finishes loading, type the following command: “update-database</w:t>
+        <w:t xml:space="preserve">When it finishes loading, type the command </w:t>
+      </w:r>
+      <w:r>
+        <w:rPr>
+          <w:rFonts w:ascii="Consolas" w:hAnsi="Consolas"/>
+          <w:highlight w:val="lightGray"/>
+        </w:rPr>
+        <w:t>update-database</w:t>
       </w:r>
     </w:p>
     <w:p>
@@ -1428,11 +1328,7 @@
       </w:pPr>
       <w:r>
         <w:rPr/>
-        <w:t xml:space="preserve">If all goes well, </w:t>
-      </w:r>
-      <w:r>
-        <w:rPr/>
-        <w:t>this will install all database migrations, thus setting up the Egret database. If you return to PgAdmin and view the databases on the left hand side of the screen under Servers &gt; PostgreSQL 11 &gt; Databases, you should be able to see the “Egret” database” above the “postgres” database.</w:t>
+        <w:t>If all goes well, this will install all database migrations, thus setting up the Egret database. If you return to PgAdmin and view the databases on the left hand side of the screen under Servers &gt; PostgreSQL 11 &gt; Databases, you should be able to see the “Egret” database” above the “postgres” database.</w:t>
       </w:r>
     </w:p>
     <w:p>
@@ -2852,7 +2748,7 @@
     <w:qFormat/>
     <w:pPr>
       <w:widowControl/>
-      <w:overflowPunct w:val="true"/>
+      <w:overflowPunct w:val="false"/>
       <w:bidi w:val="0"/>
       <w:jc w:val="left"/>
     </w:pPr>
@@ -2940,6 +2836,11 @@
   </w:style>
   <w:style w:type="character" w:styleId="ListLabel5">
     <w:name w:val="ListLabel 5"/>
+    <w:qFormat/>
+    <w:rPr/>
+  </w:style>
+  <w:style w:type="character" w:styleId="ListLabel6">
+    <w:name w:val="ListLabel 6"/>
     <w:qFormat/>
     <w:rPr/>
   </w:style>

</xml_diff>

<commit_message>
Begin rewriting the Putting it All Together section. Much progress!
</commit_message>
<xml_diff>
--- a/Docs/Installation_Guide.docx
+++ b/Docs/Installation_Guide.docx
@@ -184,7 +184,15 @@
       </w:pPr>
       <w:r>
         <w:rPr/>
-        <w:t>The website may change, but go to Downloads, binaries for Windows.</w:t>
+        <w:t xml:space="preserve">The website may change, but go to Downloads, </w:t>
+      </w:r>
+      <w:r>
+        <w:rPr/>
+        <w:t>Installers</w:t>
+      </w:r>
+      <w:r>
+        <w:rPr/>
+        <w:t xml:space="preserve"> for Windows.</w:t>
       </w:r>
     </w:p>
     <w:p>
@@ -625,7 +633,7 @@
       </w:pPr>
       <w:r>
         <w:rPr/>
-        <w:t>Run the installer. This could take awhile!</w:t>
+        <w:t>Run the installer.</w:t>
       </w:r>
     </w:p>
     <w:p>
@@ -639,7 +647,23 @@
       </w:pPr>
       <w:r>
         <w:rPr/>
-        <w:t>You will be asked which features you would like to install with Visual Studio. If the options exist, select “ASP.NET and Web Development”, and “.NET Core Cross-Platform Development”. For the optional tools, feel free to stick with whatever it auto-selected</w:t>
+        <w:t xml:space="preserve">You will be asked which features you would like to install with Visual Studio. If the options exist, select “ASP.NET and Web Development”, and “.NET Core Cross-Platform Development”. </w:t>
+      </w:r>
+      <w:r>
+        <w:rPr/>
+        <w:t xml:space="preserve">Note that “.NET Cross-Platform Development” may be toward the bottom of the screen when you scroll down. </w:t>
+      </w:r>
+      <w:r>
+        <w:rPr/>
+        <w:t>For the optional tools, feel free to stick with whatever i</w:t>
+      </w:r>
+      <w:r>
+        <w:rPr/>
+        <w:t>s</w:t>
+      </w:r>
+      <w:r>
+        <w:rPr/>
+        <w:t xml:space="preserve"> auto-selected.</w:t>
       </w:r>
     </w:p>
     <w:p>
@@ -653,7 +677,23 @@
       </w:pPr>
       <w:r>
         <w:rPr/>
-        <w:t xml:space="preserve">Note that this is about 8gb of download. Yup, the joys of Microsoft products </w:t>
+        <w:t xml:space="preserve">Note that this is about </w:t>
+      </w:r>
+      <w:r>
+        <w:rPr/>
+        <w:t>9</w:t>
+      </w:r>
+      <w:r>
+        <w:rPr/>
+        <w:t>gb of download. Th</w:t>
+      </w:r>
+      <w:r>
+        <w:rPr/>
+        <w:t>e full installation</w:t>
+      </w:r>
+      <w:r>
+        <w:rPr/>
+        <w:t xml:space="preserve"> could take awhile!</w:t>
       </w:r>
     </w:p>
     <w:p>
@@ -939,15 +979,7 @@
       </w:pPr>
       <w:r>
         <w:rPr/>
-        <w:t xml:space="preserve">Git is a Version Control client that will be used for checking out the code files and any new update files. Please reference the </w:t>
-      </w:r>
-      <w:r>
-        <w:rPr/>
-        <w:t>Versioning</w:t>
-      </w:r>
-      <w:r>
-        <w:rPr/>
-        <w:t>_Guide.docx file for more information.</w:t>
+        <w:t>Git is a Version Control client that will be used for checking out the code files and any new update files. Please reference the Versioning_Guide.docx file for more information.</w:t>
       </w:r>
     </w:p>
     <w:p>
@@ -1094,7 +1126,7 @@
       </w:pPr>
       <w:r>
         <w:rPr/>
-        <w:t xml:space="preserve">Navigate to Documents in File Explorer. </w:t>
+        <w:t>Open Visual Studio and go the Team Explorer. If you do not see it, go to View &gt; Team Explorer</w:t>
       </w:r>
     </w:p>
     <w:p>
@@ -1108,7 +1140,18 @@
       </w:pPr>
       <w:r>
         <w:rPr/>
-        <w:t>Right click and select “Git Bash Here”</w:t>
+        <w:t xml:space="preserve">Under the Local Git Repositories section from the Connect screen, select the Clone dropdown and enter </w:t>
+      </w:r>
+      <w:r>
+        <w:rPr>
+          <w:rFonts w:ascii="Consolas" w:hAnsi="Consolas"/>
+          <w:highlight w:val="lightGray"/>
+        </w:rPr>
+        <w:t>https://github.com/ScottMcConkey/Egret</w:t>
+      </w:r>
+      <w:r>
+        <w:rPr/>
+        <w:t xml:space="preserve"> in the space that says, “Enter the URL of a Git repo….”</w:t>
       </w:r>
     </w:p>
     <w:p>
@@ -1122,19 +1165,18 @@
       </w:pPr>
       <w:r>
         <w:rPr/>
-        <w:t xml:space="preserve">Type “git clone </w:t>
-      </w:r>
-      <w:hyperlink r:id="rId4">
-        <w:r>
-          <w:rPr>
-            <w:rStyle w:val="InternetLink"/>
-          </w:rPr>
-          <w:t>https://github.com/scottmcconkey/egret.git</w:t>
-        </w:r>
-      </w:hyperlink>
-      <w:r>
-        <w:rPr/>
-        <w:t>” into the command line</w:t>
+        <w:t xml:space="preserve">For the default path, change it to something like </w:t>
+      </w:r>
+      <w:r>
+        <w:rPr>
+          <w:rFonts w:ascii="Consolas" w:hAnsi="Consolas"/>
+          <w:highlight w:val="lightGray"/>
+        </w:rPr>
+        <w:t>C:\Users\&lt;default user&gt;\Documents\Egret</w:t>
+      </w:r>
+      <w:r>
+        <w:rPr/>
+        <w:t xml:space="preserve"> and click Clone. The cloning process may take a few minutes.</w:t>
       </w:r>
     </w:p>
     <w:p>
@@ -1147,16 +1189,323 @@
         <w:rPr/>
       </w:pPr>
       <w:r>
-        <w:rPr/>
-        <w:t xml:space="preserve">Ta-da! You now have the latest Egret files. Instructions for updating and rolling back these files are in the </w:t>
-      </w:r>
-      <w:r>
-        <w:rPr/>
-        <w:t>Versioning</w:t>
-      </w:r>
-      <w:r>
-        <w:rPr/>
-        <w:t>_Guide.docx document.</w:t>
+        <w:drawing>
+          <wp:anchor behindDoc="0" distT="0" distB="0" distL="0" distR="0" simplePos="0" locked="0" layoutInCell="1" allowOverlap="1" relativeHeight="2">
+            <wp:simplePos x="0" y="0"/>
+            <wp:positionH relativeFrom="column">
+              <wp:align>center</wp:align>
+            </wp:positionH>
+            <wp:positionV relativeFrom="paragraph">
+              <wp:posOffset>635</wp:posOffset>
+            </wp:positionV>
+            <wp:extent cx="2705100" cy="5242560"/>
+            <wp:effectExtent l="0" t="0" r="0" b="0"/>
+            <wp:wrapTopAndBottom/>
+            <wp:docPr id="1" name="Image1" descr=""/>
+            <wp:cNvGraphicFramePr>
+              <a:graphicFrameLocks xmlns:a="http://schemas.openxmlformats.org/drawingml/2006/main" noChangeAspect="1"/>
+            </wp:cNvGraphicFramePr>
+            <a:graphic xmlns:a="http://schemas.openxmlformats.org/drawingml/2006/main">
+              <a:graphicData uri="http://schemas.openxmlformats.org/drawingml/2006/picture">
+                <pic:pic xmlns:pic="http://schemas.openxmlformats.org/drawingml/2006/picture">
+                  <pic:nvPicPr>
+                    <pic:cNvPr id="1" name="Image1" descr=""/>
+                    <pic:cNvPicPr>
+                      <a:picLocks noChangeAspect="1" noChangeArrowheads="1"/>
+                    </pic:cNvPicPr>
+                  </pic:nvPicPr>
+                  <pic:blipFill>
+                    <a:blip r:embed="rId4"/>
+                    <a:stretch>
+                      <a:fillRect/>
+                    </a:stretch>
+                  </pic:blipFill>
+                  <pic:spPr bwMode="auto">
+                    <a:xfrm>
+                      <a:off x="0" y="0"/>
+                      <a:ext cx="2705100" cy="5242560"/>
+                    </a:xfrm>
+                    <a:prstGeom prst="rect">
+                      <a:avLst/>
+                    </a:prstGeom>
+                  </pic:spPr>
+                </pic:pic>
+              </a:graphicData>
+            </a:graphic>
+          </wp:anchor>
+        </w:drawing>
+      </w:r>
+      <w:r>
+        <w:rPr/>
+        <w:t>Check the file location in Windows Explorer. It may be worth dragging this folder into the Quick Access section of Windows Explorer.</w:t>
+      </w:r>
+    </w:p>
+    <w:p>
+      <w:pPr>
+        <w:pStyle w:val="TextBody"/>
+        <w:numPr>
+          <w:ilvl w:val="0"/>
+          <w:numId w:val="9"/>
+        </w:numPr>
+        <w:rPr/>
+      </w:pPr>
+      <w:r>
+        <w:rPr/>
+        <w:t xml:space="preserve">With the Egret solution opened, </w:t>
+      </w:r>
+      <w:r>
+        <w:rPr/>
+        <w:t>opened the Package Manager Console. If you do not see it, go to View &gt; Other windows &gt; Package Manager Console.</w:t>
+      </w:r>
+    </w:p>
+    <w:p>
+      <w:pPr>
+        <w:pStyle w:val="TextBody"/>
+        <w:numPr>
+          <w:ilvl w:val="0"/>
+          <w:numId w:val="9"/>
+        </w:numPr>
+        <w:rPr/>
+      </w:pPr>
+      <w:r>
+        <w:rPr/>
+        <w:t xml:space="preserve">In the package manager Console, type </w:t>
+      </w:r>
+      <w:r>
+        <w:rPr>
+          <w:rFonts w:ascii="Consolas" w:hAnsi="Consolas"/>
+          <w:highlight w:val="lightGray"/>
+        </w:rPr>
+        <w:t>dotnet restore</w:t>
+      </w:r>
+      <w:r>
+        <w:rPr>
+          <w:rFonts w:ascii="Liberation Serif" w:hAnsi="Liberation Serif"/>
+        </w:rPr>
+        <w:t>. This downloads all the packages that that Egret uses internally. This may also take a few minutes.</w:t>
+      </w:r>
+    </w:p>
+    <w:p>
+      <w:pPr>
+        <w:pStyle w:val="TextBody"/>
+        <w:numPr>
+          <w:ilvl w:val="0"/>
+          <w:numId w:val="9"/>
+        </w:numPr>
+        <w:rPr/>
+      </w:pPr>
+      <w:r>
+        <w:rPr>
+          <w:rFonts w:ascii="Liberation Serif" w:hAnsi="Liberation Serif"/>
+        </w:rPr>
+        <w:t>Go to Build &gt; Build Solution. If this fails, try running the dotnet restore again.</w:t>
+      </w:r>
+    </w:p>
+    <w:p>
+      <w:pPr>
+        <w:pStyle w:val="TextBody"/>
+        <w:numPr>
+          <w:ilvl w:val="0"/>
+          <w:numId w:val="9"/>
+        </w:numPr>
+        <w:rPr/>
+      </w:pPr>
+      <w:r>
+        <w:rPr>
+          <w:rFonts w:ascii="Liberation Serif" w:hAnsi="Liberation Serif"/>
+        </w:rPr>
+        <w:t xml:space="preserve">On the Package Manager Console, type </w:t>
+      </w:r>
+      <w:r>
+        <w:rPr>
+          <w:rFonts w:ascii="Consolas" w:hAnsi="Consolas"/>
+          <w:highlight w:val="lightGray"/>
+        </w:rPr>
+        <w:t>update-database</w:t>
+      </w:r>
+      <w:r>
+        <w:rPr>
+          <w:rFonts w:ascii="Liberation Serif" w:hAnsi="Liberation Serif"/>
+        </w:rPr>
+        <w:t xml:space="preserve"> and hit enter.</w:t>
+      </w:r>
+    </w:p>
+    <w:p>
+      <w:pPr>
+        <w:pStyle w:val="TextBody"/>
+        <w:numPr>
+          <w:ilvl w:val="0"/>
+          <w:numId w:val="9"/>
+        </w:numPr>
+        <w:rPr/>
+      </w:pPr>
+      <w:r>
+        <w:rPr>
+          <w:rFonts w:ascii="Liberation Serif" w:hAnsi="Liberation Serif"/>
+        </w:rPr>
+        <w:t>If you go back into PGAdmin, you should notice the new database “Egret”.</w:t>
+      </w:r>
+    </w:p>
+    <w:p>
+      <w:pPr>
+        <w:pStyle w:val="TextBody"/>
+        <w:numPr>
+          <w:ilvl w:val="0"/>
+          <w:numId w:val="9"/>
+        </w:numPr>
+        <w:rPr/>
+      </w:pPr>
+      <w:r>
+        <w:rPr>
+          <w:rFonts w:ascii="Liberation Serif" w:hAnsi="Liberation Serif"/>
+        </w:rPr>
+        <w:t>In Visual Studio, go to Debug &gt; Start Without Debugging</w:t>
+      </w:r>
+    </w:p>
+    <w:p>
+      <w:pPr>
+        <w:pStyle w:val="TextBody"/>
+        <w:numPr>
+          <w:ilvl w:val="0"/>
+          <w:numId w:val="9"/>
+        </w:numPr>
+        <w:rPr/>
+      </w:pPr>
+      <w:r>
+        <w:rPr>
+          <w:rFonts w:ascii="Liberation Serif" w:hAnsi="Liberation Serif"/>
+        </w:rPr>
+        <w:t xml:space="preserve">Login with the default </w:t>
+      </w:r>
+      <w:r>
+        <w:rPr>
+          <w:rFonts w:ascii="Consolas" w:hAnsi="Consolas"/>
+          <w:highlight w:val="lightGray"/>
+        </w:rPr>
+        <w:t>bob@example.com</w:t>
+      </w:r>
+      <w:r>
+        <w:rPr>
+          <w:rFonts w:ascii="Liberation Serif" w:hAnsi="Liberation Serif"/>
+        </w:rPr>
+        <w:t xml:space="preserve"> user with password </w:t>
+      </w:r>
+      <w:r>
+        <w:rPr>
+          <w:rFonts w:ascii="Consolas" w:hAnsi="Consolas"/>
+          <w:highlight w:val="lightGray"/>
+        </w:rPr>
+        <w:t>secret123</w:t>
+      </w:r>
+      <w:r>
+        <w:rPr>
+          <w:rFonts w:ascii="Liberation Serif" w:hAnsi="Liberation Serif"/>
+        </w:rPr>
+        <w:t xml:space="preserve"> </w:t>
+      </w:r>
+    </w:p>
+    <w:p>
+      <w:pPr>
+        <w:pStyle w:val="TextBody"/>
+        <w:numPr>
+          <w:ilvl w:val="0"/>
+          <w:numId w:val="9"/>
+        </w:numPr>
+        <w:rPr/>
+      </w:pPr>
+      <w:r>
+        <w:rPr>
+          <w:rFonts w:ascii="Liberation Serif" w:hAnsi="Liberation Serif"/>
+        </w:rPr>
+        <w:t>Go to Admin &gt; Users, and create your user. Be sure to store your password securely.</w:t>
+      </w:r>
+    </w:p>
+    <w:p>
+      <w:pPr>
+        <w:pStyle w:val="TextBody"/>
+        <w:numPr>
+          <w:ilvl w:val="0"/>
+          <w:numId w:val="9"/>
+        </w:numPr>
+        <w:rPr/>
+      </w:pPr>
+      <w:r>
+        <w:drawing>
+          <wp:anchor behindDoc="0" distT="0" distB="0" distL="0" distR="0" simplePos="0" locked="0" layoutInCell="1" allowOverlap="1" relativeHeight="3">
+            <wp:simplePos x="0" y="0"/>
+            <wp:positionH relativeFrom="column">
+              <wp:posOffset>259080</wp:posOffset>
+            </wp:positionH>
+            <wp:positionV relativeFrom="paragraph">
+              <wp:posOffset>-93345</wp:posOffset>
+            </wp:positionV>
+            <wp:extent cx="6103620" cy="1746885"/>
+            <wp:effectExtent l="0" t="0" r="0" b="0"/>
+            <wp:wrapTopAndBottom/>
+            <wp:docPr id="2" name="Image2" descr=""/>
+            <wp:cNvGraphicFramePr>
+              <a:graphicFrameLocks xmlns:a="http://schemas.openxmlformats.org/drawingml/2006/main" noChangeAspect="1"/>
+            </wp:cNvGraphicFramePr>
+            <a:graphic xmlns:a="http://schemas.openxmlformats.org/drawingml/2006/main">
+              <a:graphicData uri="http://schemas.openxmlformats.org/drawingml/2006/picture">
+                <pic:pic xmlns:pic="http://schemas.openxmlformats.org/drawingml/2006/picture">
+                  <pic:nvPicPr>
+                    <pic:cNvPr id="2" name="Image2" descr=""/>
+                    <pic:cNvPicPr>
+                      <a:picLocks noChangeAspect="1" noChangeArrowheads="1"/>
+                    </pic:cNvPicPr>
+                  </pic:nvPicPr>
+                  <pic:blipFill>
+                    <a:blip r:embed="rId5"/>
+                    <a:stretch>
+                      <a:fillRect/>
+                    </a:stretch>
+                  </pic:blipFill>
+                  <pic:spPr bwMode="auto">
+                    <a:xfrm>
+                      <a:off x="0" y="0"/>
+                      <a:ext cx="6103620" cy="1746885"/>
+                    </a:xfrm>
+                    <a:prstGeom prst="rect">
+                      <a:avLst/>
+                    </a:prstGeom>
+                  </pic:spPr>
+                </pic:pic>
+              </a:graphicData>
+            </a:graphic>
+          </wp:anchor>
+        </w:drawing>
+      </w:r>
+      <w:r>
+        <w:rPr>
+          <w:rFonts w:ascii="Liberation Serif" w:hAnsi="Liberation Serif"/>
+        </w:rPr>
+        <w:t>One access group – Administrator – has been automatically included in the system for you. You may need to configure additional Access Groups from Admin &gt; Access Groups. On your user, go to Configure and check the checkbox for Administrator and Save.</w:t>
+      </w:r>
+    </w:p>
+    <w:p>
+      <w:pPr>
+        <w:pStyle w:val="TextBody"/>
+        <w:numPr>
+          <w:ilvl w:val="0"/>
+          <w:numId w:val="9"/>
+        </w:numPr>
+        <w:rPr/>
+      </w:pPr>
+      <w:r>
+        <w:rPr>
+          <w:rFonts w:ascii="Liberation Serif" w:hAnsi="Liberation Serif"/>
+        </w:rPr>
+        <w:t>At this point, logout and log back in with your new user. Ensure that you can access the Admin pages. At this point, you will want to inactivate the Bob default user by editing him and un-checking the checkbox for Active. Note that if you do this before you have your own user saved and added to the Administrator access group, you will not be able to get into the Admin portions of the system without running a special database command. I can write this if you need it, but it’s better to simply make sure you have fully completed this step first.</w:t>
+      </w:r>
+    </w:p>
+    <w:p>
+      <w:pPr>
+        <w:pStyle w:val="TextBody"/>
+        <w:rPr/>
+      </w:pPr>
+      <w:r>
+        <w:rPr/>
       </w:r>
     </w:p>
     <w:p>
@@ -2748,7 +3097,7 @@
     <w:qFormat/>
     <w:pPr>
       <w:widowControl/>
-      <w:overflowPunct w:val="false"/>
+      <w:overflowPunct w:val="true"/>
       <w:bidi w:val="0"/>
       <w:jc w:val="left"/>
     </w:pPr>
@@ -2844,6 +3193,11 @@
     <w:qFormat/>
     <w:rPr/>
   </w:style>
+  <w:style w:type="character" w:styleId="ListLabel7">
+    <w:name w:val="ListLabel 7"/>
+    <w:qFormat/>
+    <w:rPr/>
+  </w:style>
   <w:style w:type="paragraph" w:styleId="Heading">
     <w:name w:val="Heading"/>
     <w:basedOn w:val="Normal"/>

</xml_diff>

<commit_message>
Fix the code colors. Whatever.
</commit_message>
<xml_diff>
--- a/Docs/Installation_Guide.docx
+++ b/Docs/Installation_Guide.docx
@@ -184,15 +184,7 @@
       </w:pPr>
       <w:r>
         <w:rPr/>
-        <w:t xml:space="preserve">The website may change, but go to Downloads, </w:t>
-      </w:r>
-      <w:r>
-        <w:rPr/>
-        <w:t>Installers</w:t>
-      </w:r>
-      <w:r>
-        <w:rPr/>
-        <w:t xml:space="preserve"> for Windows.</w:t>
+        <w:t>The website may change, but go to Downloads, Installers for Windows.</w:t>
       </w:r>
     </w:p>
     <w:p>
@@ -647,23 +639,7 @@
       </w:pPr>
       <w:r>
         <w:rPr/>
-        <w:t xml:space="preserve">You will be asked which features you would like to install with Visual Studio. If the options exist, select “ASP.NET and Web Development”, and “.NET Core Cross-Platform Development”. </w:t>
-      </w:r>
-      <w:r>
-        <w:rPr/>
-        <w:t xml:space="preserve">Note that “.NET Cross-Platform Development” may be toward the bottom of the screen when you scroll down. </w:t>
-      </w:r>
-      <w:r>
-        <w:rPr/>
-        <w:t>For the optional tools, feel free to stick with whatever i</w:t>
-      </w:r>
-      <w:r>
-        <w:rPr/>
-        <w:t>s</w:t>
-      </w:r>
-      <w:r>
-        <w:rPr/>
-        <w:t xml:space="preserve"> auto-selected.</w:t>
+        <w:t>You will be asked which features you would like to install with Visual Studio. If the options exist, select “ASP.NET and Web Development”, and “.NET Core Cross-Platform Development”. Note that “.NET Cross-Platform Development” may be toward the bottom of the screen when you scroll down. For the optional tools, feel free to stick with whatever is auto-selected.</w:t>
       </w:r>
     </w:p>
     <w:p>
@@ -677,23 +653,7 @@
       </w:pPr>
       <w:r>
         <w:rPr/>
-        <w:t xml:space="preserve">Note that this is about </w:t>
-      </w:r>
-      <w:r>
-        <w:rPr/>
-        <w:t>9</w:t>
-      </w:r>
-      <w:r>
-        <w:rPr/>
-        <w:t>gb of download. Th</w:t>
-      </w:r>
-      <w:r>
-        <w:rPr/>
-        <w:t>e full installation</w:t>
-      </w:r>
-      <w:r>
-        <w:rPr/>
-        <w:t xml:space="preserve"> could take awhile!</w:t>
+        <w:t>Note that this is about 9gb of download. The full installation could take awhile!</w:t>
       </w:r>
     </w:p>
     <w:p>
@@ -1237,7 +1197,11 @@
       </w:r>
       <w:r>
         <w:rPr/>
-        <w:t>Check the file location in Windows Explorer. It may be worth dragging this folder into the Quick Access section of Windows Explorer.</w:t>
+        <w:t>C</w:t>
+      </w:r>
+      <w:r>
+        <w:rPr/>
+        <w:t>heck the file location in Windows Explorer. It may be worth dragging this folder into the Quick Access section of Windows Explorer.</w:t>
       </w:r>
     </w:p>
     <w:p>
@@ -1251,11 +1215,7 @@
       </w:pPr>
       <w:r>
         <w:rPr/>
-        <w:t xml:space="preserve">With the Egret solution opened, </w:t>
-      </w:r>
-      <w:r>
-        <w:rPr/>
-        <w:t>opened the Package Manager Console. If you do not see it, go to View &gt; Other windows &gt; Package Manager Console.</w:t>
+        <w:t>With the Egret solution opened, opened the Package Manager Console. If you do not see it, go to View &gt; Other windows &gt; Package Manager Console.</w:t>
       </w:r>
     </w:p>
     <w:p>
@@ -1279,9 +1239,7 @@
         <w:t>dotnet restore</w:t>
       </w:r>
       <w:r>
-        <w:rPr>
-          <w:rFonts w:ascii="Liberation Serif" w:hAnsi="Liberation Serif"/>
-        </w:rPr>
+        <w:rPr/>
         <w:t>. This downloads all the packages that that Egret uses internally. This may also take a few minutes.</w:t>
       </w:r>
     </w:p>
@@ -1295,9 +1253,7 @@
         <w:rPr/>
       </w:pPr>
       <w:r>
-        <w:rPr>
-          <w:rFonts w:ascii="Liberation Serif" w:hAnsi="Liberation Serif"/>
-        </w:rPr>
+        <w:rPr/>
         <w:t>Go to Build &gt; Build Solution. If this fails, try running the dotnet restore again.</w:t>
       </w:r>
     </w:p>
@@ -1311,9 +1267,7 @@
         <w:rPr/>
       </w:pPr>
       <w:r>
-        <w:rPr>
-          <w:rFonts w:ascii="Liberation Serif" w:hAnsi="Liberation Serif"/>
-        </w:rPr>
+        <w:rPr/>
         <w:t xml:space="preserve">On the Package Manager Console, type </w:t>
       </w:r>
       <w:r>
@@ -1324,9 +1278,7 @@
         <w:t>update-database</w:t>
       </w:r>
       <w:r>
-        <w:rPr>
-          <w:rFonts w:ascii="Liberation Serif" w:hAnsi="Liberation Serif"/>
-        </w:rPr>
+        <w:rPr/>
         <w:t xml:space="preserve"> and hit enter.</w:t>
       </w:r>
     </w:p>
@@ -1340,9 +1292,7 @@
         <w:rPr/>
       </w:pPr>
       <w:r>
-        <w:rPr>
-          <w:rFonts w:ascii="Liberation Serif" w:hAnsi="Liberation Serif"/>
-        </w:rPr>
+        <w:rPr/>
         <w:t>If you go back into PGAdmin, you should notice the new database “Egret”.</w:t>
       </w:r>
     </w:p>
@@ -1356,9 +1306,7 @@
         <w:rPr/>
       </w:pPr>
       <w:r>
-        <w:rPr>
-          <w:rFonts w:ascii="Liberation Serif" w:hAnsi="Liberation Serif"/>
-        </w:rPr>
+        <w:rPr/>
         <w:t>In Visual Studio, go to Debug &gt; Start Without Debugging</w:t>
       </w:r>
     </w:p>
@@ -1372,9 +1320,7 @@
         <w:rPr/>
       </w:pPr>
       <w:r>
-        <w:rPr>
-          <w:rFonts w:ascii="Liberation Serif" w:hAnsi="Liberation Serif"/>
-        </w:rPr>
+        <w:rPr/>
         <w:t xml:space="preserve">Login with the default </w:t>
       </w:r>
       <w:r>
@@ -1385,9 +1331,7 @@
         <w:t>bob@example.com</w:t>
       </w:r>
       <w:r>
-        <w:rPr>
-          <w:rFonts w:ascii="Liberation Serif" w:hAnsi="Liberation Serif"/>
-        </w:rPr>
+        <w:rPr/>
         <w:t xml:space="preserve"> user with password </w:t>
       </w:r>
       <w:r>
@@ -1398,9 +1342,7 @@
         <w:t>secret123</w:t>
       </w:r>
       <w:r>
-        <w:rPr>
-          <w:rFonts w:ascii="Liberation Serif" w:hAnsi="Liberation Serif"/>
-        </w:rPr>
+        <w:rPr/>
         <w:t xml:space="preserve"> </w:t>
       </w:r>
     </w:p>
@@ -1414,9 +1356,7 @@
         <w:rPr/>
       </w:pPr>
       <w:r>
-        <w:rPr>
-          <w:rFonts w:ascii="Liberation Serif" w:hAnsi="Liberation Serif"/>
-        </w:rPr>
+        <w:rPr/>
         <w:t>Go to Admin &gt; Users, and create your user. Be sure to store your password securely.</w:t>
       </w:r>
     </w:p>
@@ -1477,10 +1417,12 @@
         </w:drawing>
       </w:r>
       <w:r>
-        <w:rPr>
-          <w:rFonts w:ascii="Liberation Serif" w:hAnsi="Liberation Serif"/>
-        </w:rPr>
-        <w:t>One access group – Administrator – has been automatically included in the system for you. You may need to configure additional Access Groups from Admin &gt; Access Groups. On your user, go to Configure and check the checkbox for Administrator and Save.</w:t>
+        <w:rPr/>
+        <w:t>O</w:t>
+      </w:r>
+      <w:r>
+        <w:rPr/>
+        <w:t>ne access group – Administrator – has been automatically included in the system for you. You may need to configure additional Access Groups from Admin &gt; Access Groups. On your user, go to Configure and check the checkbox for Administrator and Save.</w:t>
       </w:r>
     </w:p>
     <w:p>
@@ -1493,9 +1435,7 @@
         <w:rPr/>
       </w:pPr>
       <w:r>
-        <w:rPr>
-          <w:rFonts w:ascii="Liberation Serif" w:hAnsi="Liberation Serif"/>
-        </w:rPr>
+        <w:rPr/>
         <w:t>At this point, logout and log back in with your new user. Ensure that you can access the Admin pages. At this point, you will want to inactivate the Bob default user by editing him and un-checking the checkbox for Active. Note that if you do this before you have your own user saved and added to the Administrator access group, you will not be able to get into the Admin portions of the system without running a special database command. I can write this if you need it, but it’s better to simply make sure you have fully completed this step first.</w:t>
       </w:r>
     </w:p>
@@ -3097,7 +3037,7 @@
     <w:qFormat/>
     <w:pPr>
       <w:widowControl/>
-      <w:overflowPunct w:val="true"/>
+      <w:overflowPunct w:val="false"/>
       <w:bidi w:val="0"/>
       <w:jc w:val="left"/>
     </w:pPr>
@@ -3198,6 +3138,11 @@
     <w:qFormat/>
     <w:rPr/>
   </w:style>
+  <w:style w:type="character" w:styleId="ListLabel8">
+    <w:name w:val="ListLabel 8"/>
+    <w:qFormat/>
+    <w:rPr/>
+  </w:style>
   <w:style w:type="paragraph" w:styleId="Heading">
     <w:name w:val="Heading"/>
     <w:basedOn w:val="Normal"/>

</xml_diff>

<commit_message>
Add important updates to installation guide
</commit_message>
<xml_diff>
--- a/Docs/Installation_Guide.docx
+++ b/Docs/Installation_Guide.docx
@@ -1073,6 +1073,39 @@
       <w:r>
         <w:rPr/>
         <w:t>We now have all the base programs required to get Egret running! It may seem like a lot, but this is actually fairly basic for most websites. The beauty of being a website user is that you never have to see these details behind the scenes, but the story is far more involved on the other side of things. I’ve tried to keep this as simple as possible, but several tools are still necessary.</w:t>
+      </w:r>
+    </w:p>
+    <w:p>
+      <w:pPr>
+        <w:pStyle w:val="TextBody"/>
+        <w:numPr>
+          <w:ilvl w:val="0"/>
+          <w:numId w:val="9"/>
+        </w:numPr>
+        <w:rPr/>
+      </w:pPr>
+      <w:r>
+        <w:rPr/>
+        <w:t xml:space="preserve">In the Solution Explorer window, in the appsettings.json file, find the “Connection Strings” section. Note the Password is set to the default </w:t>
+      </w:r>
+      <w:r>
+        <w:rPr>
+          <w:rFonts w:ascii="Consolas" w:hAnsi="Consolas"/>
+          <w:highlight w:val="lightGray"/>
+        </w:rPr>
+        <w:t>postgres</w:t>
+      </w:r>
+      <w:r>
+        <w:rPr/>
+        <w:t xml:space="preserve">. If you used a different password to install the database, remove the default password and type your chosen password </w:t>
+      </w:r>
+      <w:r>
+        <w:rPr/>
+        <w:t>t</w:t>
+      </w:r>
+      <w:r>
+        <w:rPr/>
+        <w:t>here.</w:t>
       </w:r>
     </w:p>
     <w:p>
@@ -1451,225 +1484,260 @@
     <w:p>
       <w:pPr>
         <w:pStyle w:val="TextBody"/>
-        <w:numPr>
-          <w:ilvl w:val="0"/>
-          <w:numId w:val="9"/>
-        </w:numPr>
-        <w:rPr/>
-      </w:pPr>
-      <w:r>
-        <w:rPr/>
-        <w:t>Search for “.net core 3.1” online, and go to the Microsoft page to download this. The most recent patch should be fine.</w:t>
-      </w:r>
-    </w:p>
-    <w:p>
-      <w:pPr>
-        <w:pStyle w:val="TextBody"/>
-        <w:numPr>
-          <w:ilvl w:val="0"/>
-          <w:numId w:val="9"/>
-        </w:numPr>
-        <w:rPr/>
-      </w:pPr>
-      <w:r>
-        <w:rPr/>
-        <w:t>Install the x64 installer</w:t>
-      </w:r>
-    </w:p>
-    <w:p>
-      <w:pPr>
-        <w:pStyle w:val="TextBody"/>
-        <w:numPr>
-          <w:ilvl w:val="0"/>
-          <w:numId w:val="9"/>
-        </w:numPr>
-        <w:rPr/>
-      </w:pPr>
-      <w:r>
-        <w:rPr/>
-        <w:t>Close the window once it finishes installing</w:t>
-      </w:r>
-    </w:p>
-    <w:p>
-      <w:pPr>
-        <w:pStyle w:val="TextBody"/>
-        <w:numPr>
-          <w:ilvl w:val="0"/>
-          <w:numId w:val="9"/>
-        </w:numPr>
-        <w:rPr/>
-      </w:pPr>
-      <w:r>
-        <w:rPr/>
-        <w:t>Open Visual Studio 2019 and go to File &gt; Open &gt; Project/Solution</w:t>
-      </w:r>
-    </w:p>
-    <w:p>
-      <w:pPr>
-        <w:pStyle w:val="TextBody"/>
-        <w:numPr>
-          <w:ilvl w:val="0"/>
-          <w:numId w:val="9"/>
-        </w:numPr>
-        <w:rPr/>
-      </w:pPr>
-      <w:r>
-        <w:rPr/>
-        <w:t>In the Open window, navigate to your Documents &gt; Egret &gt; Egret.sln [note your file settings may be hiding extensions. You can turn this off in the Explorer settings or just keep an eye on the Type column]</w:t>
-      </w:r>
-    </w:p>
-    <w:p>
-      <w:pPr>
-        <w:pStyle w:val="TextBody"/>
-        <w:numPr>
-          <w:ilvl w:val="0"/>
-          <w:numId w:val="9"/>
-        </w:numPr>
-        <w:rPr/>
-      </w:pPr>
-      <w:r>
-        <w:rPr/>
-        <w:t>I highly recommend displaying the Error window. To enable this, go to View &gt; Error List in Visual Studio</w:t>
-      </w:r>
-    </w:p>
-    <w:p>
-      <w:pPr>
-        <w:pStyle w:val="TextBody"/>
-        <w:numPr>
-          <w:ilvl w:val="0"/>
-          <w:numId w:val="9"/>
-        </w:numPr>
-        <w:rPr/>
-      </w:pPr>
-      <w:r>
-        <w:rPr/>
-        <w:t xml:space="preserve">In the Solution Explorer window, in the appsettings.json file, find the “Connection Strings” section. Note the Password is set to the default </w:t>
+        <w:rPr/>
+      </w:pPr>
+      <w:r>
+        <w:rPr/>
+        <w:t xml:space="preserve">Congratulations! You should be able to run Egret from Visual Studio by going to Debug &gt; Start Without Debugging. Please note that Internet Explorer 11 will NOT work with Egret, but any modern browser such as Firefox, Chrome, or Edge from the past few years should. If you encounter any issues with this, please let me know. </w:t>
+      </w:r>
+    </w:p>
+    <w:p>
+      <w:pPr>
+        <w:pStyle w:val="TextBody"/>
+        <w:rPr/>
+      </w:pPr>
+      <w:r>
+        <w:rPr/>
+        <w:t>This is enough to begin testing Egret out locally, but this is not enough to serve Egret pages up over the network; this requires configuring IIS to do so. This will probably be the most involved aspect of setting Egret up.</w:t>
+      </w:r>
+    </w:p>
+    <w:p>
+      <w:pPr>
+        <w:pStyle w:val="TextBody"/>
+        <w:rPr/>
+      </w:pPr>
+      <w:r>
+        <w:rPr/>
+      </w:r>
+    </w:p>
+    <w:p>
+      <w:pPr>
+        <w:pStyle w:val="Heading1"/>
+        <w:numPr>
+          <w:ilvl w:val="0"/>
+          <w:numId w:val="2"/>
+        </w:numPr>
+        <w:rPr/>
+      </w:pPr>
+      <w:r>
+        <w:rPr/>
+        <w:t>Configuring IIS</w:t>
+      </w:r>
+    </w:p>
+    <w:p>
+      <w:pPr>
+        <w:pStyle w:val="TextBody"/>
+        <w:numPr>
+          <w:ilvl w:val="0"/>
+          <w:numId w:val="10"/>
+        </w:numPr>
+        <w:rPr/>
+      </w:pPr>
+      <w:r>
+        <w:rPr/>
+        <w:t xml:space="preserve">In Visual Studio, go to Build &gt; Publish. </w:t>
+      </w:r>
+      <w:r>
+        <w:rPr/>
+        <w:t>The Publish options should already be filled in. I have experienced issue with with concerning the security on the target file path. I have not been able to reproduce this, but you encounter issues, let me know.</w:t>
+      </w:r>
+    </w:p>
+    <w:p>
+      <w:pPr>
+        <w:pStyle w:val="TextBody"/>
+        <w:numPr>
+          <w:ilvl w:val="0"/>
+          <w:numId w:val="10"/>
+        </w:numPr>
+        <w:rPr/>
+      </w:pPr>
+      <w:r>
+        <w:rPr/>
+        <w:t>For the publish target, select “IIS, FTP, etc” and go to Next</w:t>
+      </w:r>
+    </w:p>
+    <w:p>
+      <w:pPr>
+        <w:pStyle w:val="TextBody"/>
+        <w:numPr>
+          <w:ilvl w:val="0"/>
+          <w:numId w:val="10"/>
+        </w:numPr>
+        <w:rPr/>
+      </w:pPr>
+      <w:r>
+        <w:rPr/>
+        <w:t xml:space="preserve">Go to the web, and search for “Download .NET Core 3.1” and find the appropriate Microsoft page. </w:t>
+      </w:r>
+      <w:r>
+        <w:rPr/>
+        <w:t>On the downloads page, you may see a table with “OS”, “Installers”, and “Binaries” at the top. For the Windows OS, pick the Hosting Bundle Installer for 3.1.x (most recent) and install it.</w:t>
+      </w:r>
+    </w:p>
+    <w:p>
+      <w:pPr>
+        <w:pStyle w:val="TextBody"/>
+        <w:numPr>
+          <w:ilvl w:val="0"/>
+          <w:numId w:val="10"/>
+        </w:numPr>
+        <w:rPr/>
+      </w:pPr>
+      <w:r>
+        <w:rPr/>
+        <w:t>Go into IIS</w:t>
+      </w:r>
+    </w:p>
+    <w:p>
+      <w:pPr>
+        <w:pStyle w:val="TextBody"/>
+        <w:numPr>
+          <w:ilvl w:val="0"/>
+          <w:numId w:val="10"/>
+        </w:numPr>
+        <w:rPr/>
+      </w:pPr>
+      <w:r>
+        <w:rPr/>
+        <w:t>Go into App Pool and create a new App Pool called “EgretAppPool”. The default options should be fine.</w:t>
+      </w:r>
+    </w:p>
+    <w:p>
+      <w:pPr>
+        <w:pStyle w:val="TextBody"/>
+        <w:numPr>
+          <w:ilvl w:val="0"/>
+          <w:numId w:val="10"/>
+        </w:numPr>
+        <w:rPr/>
+      </w:pPr>
+      <w:r>
+        <w:rPr/>
+        <w:t>Delete the Default Site</w:t>
+      </w:r>
+    </w:p>
+    <w:p>
+      <w:pPr>
+        <w:pStyle w:val="TextBody"/>
+        <w:numPr>
+          <w:ilvl w:val="0"/>
+          <w:numId w:val="10"/>
+        </w:numPr>
+        <w:rPr/>
+      </w:pPr>
+      <w:r>
+        <w:rPr/>
+        <w:t xml:space="preserve">Right click on </w:t>
+      </w:r>
+      <w:r>
+        <w:rPr/>
+        <w:t>Sites</w:t>
+      </w:r>
+      <w:r>
+        <w:rPr/>
+        <w:t xml:space="preserve"> and create a new </w:t>
+      </w:r>
+      <w:r>
+        <w:rPr/>
+        <w:t>Website</w:t>
+      </w:r>
+      <w:r>
+        <w:rPr/>
+        <w:t xml:space="preserve">. </w:t>
+      </w:r>
+      <w:r>
+        <w:rPr/>
+        <w:t xml:space="preserve">Set the site name to Egret, change the app pool to be EgretAppPool, and </w:t>
+      </w:r>
+      <w:r>
+        <w:rPr/>
+        <w:t>specify a physical path of C:\inetput\wwwroot\Egret</w:t>
+      </w:r>
+    </w:p>
+    <w:p>
+      <w:pPr>
+        <w:pStyle w:val="TextBody"/>
+        <w:numPr>
+          <w:ilvl w:val="0"/>
+          <w:numId w:val="10"/>
+        </w:numPr>
+        <w:rPr/>
+      </w:pPr>
+      <w:r>
+        <w:drawing>
+          <wp:anchor behindDoc="0" distT="0" distB="0" distL="0" distR="0" simplePos="0" locked="0" layoutInCell="1" allowOverlap="1" relativeHeight="4">
+            <wp:simplePos x="0" y="0"/>
+            <wp:positionH relativeFrom="column">
+              <wp:align>center</wp:align>
+            </wp:positionH>
+            <wp:positionV relativeFrom="paragraph">
+              <wp:posOffset>635</wp:posOffset>
+            </wp:positionV>
+            <wp:extent cx="4526280" cy="4343400"/>
+            <wp:effectExtent l="0" t="0" r="0" b="0"/>
+            <wp:wrapTopAndBottom/>
+            <wp:docPr id="3" name="Image3" descr=""/>
+            <wp:cNvGraphicFramePr>
+              <a:graphicFrameLocks xmlns:a="http://schemas.openxmlformats.org/drawingml/2006/main" noChangeAspect="1"/>
+            </wp:cNvGraphicFramePr>
+            <a:graphic xmlns:a="http://schemas.openxmlformats.org/drawingml/2006/main">
+              <a:graphicData uri="http://schemas.openxmlformats.org/drawingml/2006/picture">
+                <pic:pic xmlns:pic="http://schemas.openxmlformats.org/drawingml/2006/picture">
+                  <pic:nvPicPr>
+                    <pic:cNvPr id="3" name="Image3" descr=""/>
+                    <pic:cNvPicPr>
+                      <a:picLocks noChangeAspect="1" noChangeArrowheads="1"/>
+                    </pic:cNvPicPr>
+                  </pic:nvPicPr>
+                  <pic:blipFill>
+                    <a:blip r:embed="rId6"/>
+                    <a:stretch>
+                      <a:fillRect/>
+                    </a:stretch>
+                  </pic:blipFill>
+                  <pic:spPr bwMode="auto">
+                    <a:xfrm>
+                      <a:off x="0" y="0"/>
+                      <a:ext cx="4526280" cy="4343400"/>
+                    </a:xfrm>
+                    <a:prstGeom prst="rect">
+                      <a:avLst/>
+                    </a:prstGeom>
+                  </pic:spPr>
+                </pic:pic>
+              </a:graphicData>
+            </a:graphic>
+          </wp:anchor>
+        </w:drawing>
+      </w:r>
+      <w:r>
+        <w:rPr/>
+        <w:t>Click OK</w:t>
+      </w:r>
+    </w:p>
+    <w:p>
+      <w:pPr>
+        <w:pStyle w:val="TextBody"/>
+        <w:numPr>
+          <w:ilvl w:val="0"/>
+          <w:numId w:val="10"/>
+        </w:numPr>
+        <w:rPr/>
+      </w:pPr>
+      <w:r>
+        <w:rPr/>
+        <w:t xml:space="preserve">Go to a new browser tab and type </w:t>
       </w:r>
       <w:r>
         <w:rPr>
           <w:rFonts w:ascii="Consolas" w:hAnsi="Consolas"/>
           <w:highlight w:val="lightGray"/>
         </w:rPr>
-        <w:t>postgres</w:t>
-      </w:r>
-      <w:r>
-        <w:rPr/>
-        <w:t>. If you used a different password to install the database, remove the default password and type your chosen password here</w:t>
-      </w:r>
-    </w:p>
-    <w:p>
-      <w:pPr>
-        <w:pStyle w:val="TextBody"/>
-        <w:numPr>
-          <w:ilvl w:val="0"/>
-          <w:numId w:val="9"/>
-        </w:numPr>
-        <w:rPr/>
-      </w:pPr>
-      <w:r>
-        <w:rPr/>
-        <w:t>Next, select Build &gt; Build Solution. Visual Studio will start to download necessary packages. This could take awhile! You will see a little progress indicator at the bottom of the screen. Subsequent builds should be much faster</w:t>
-      </w:r>
-    </w:p>
-    <w:p>
-      <w:pPr>
-        <w:pStyle w:val="TextBody"/>
-        <w:numPr>
-          <w:ilvl w:val="0"/>
-          <w:numId w:val="9"/>
-        </w:numPr>
-        <w:rPr/>
-      </w:pPr>
-      <w:r>
-        <w:rPr/>
-        <w:t>In Visual Studio, go to View &gt; Other Windows &gt; Package Manager Console</w:t>
-      </w:r>
-    </w:p>
-    <w:p>
-      <w:pPr>
-        <w:pStyle w:val="TextBody"/>
-        <w:numPr>
-          <w:ilvl w:val="0"/>
-          <w:numId w:val="9"/>
-        </w:numPr>
-        <w:rPr/>
-      </w:pPr>
-      <w:r>
-        <w:rPr/>
-        <w:t xml:space="preserve">When it finishes loading, type the command </w:t>
-      </w:r>
-      <w:r>
-        <w:rPr>
-          <w:rFonts w:ascii="Consolas" w:hAnsi="Consolas"/>
-          <w:highlight w:val="lightGray"/>
-        </w:rPr>
-        <w:t>update-database</w:t>
-      </w:r>
-    </w:p>
-    <w:p>
-      <w:pPr>
-        <w:pStyle w:val="TextBody"/>
-        <w:numPr>
-          <w:ilvl w:val="0"/>
-          <w:numId w:val="9"/>
-        </w:numPr>
-        <w:rPr/>
-      </w:pPr>
-      <w:r>
-        <w:rPr/>
-        <w:t>If all goes well, this will install all database migrations, thus setting up the Egret database. If you return to PgAdmin and view the databases on the left hand side of the screen under Servers &gt; PostgreSQL 11 &gt; Databases, you should be able to see the “Egret” database” above the “postgres” database.</w:t>
-      </w:r>
-    </w:p>
-    <w:p>
-      <w:pPr>
-        <w:pStyle w:val="TextBody"/>
-        <w:rPr/>
-      </w:pPr>
-      <w:r>
-        <w:rPr/>
-      </w:r>
-    </w:p>
-    <w:p>
-      <w:pPr>
-        <w:pStyle w:val="TextBody"/>
-        <w:rPr/>
-      </w:pPr>
-      <w:r>
-        <w:rPr/>
-        <w:t xml:space="preserve">Congratulations! You should be able to run Egret from Visual Studio by going to Debug &gt; Start Without Debugging. Please note that Internet Explorer 11 will NOT work with Egret, but any modern browser such as Firefox, Chrome, or Edge from the past few years should. If you encounter any issues with this, please let me know. </w:t>
-      </w:r>
-    </w:p>
-    <w:p>
-      <w:pPr>
-        <w:pStyle w:val="TextBody"/>
-        <w:rPr/>
-      </w:pPr>
-      <w:r>
-        <w:rPr/>
-        <w:t>This is enough to begin testing Egret out locally, but this is not enough to serve Egret pages up over the network; this requires configuring IIS to do so. This will probably be the most involved aspect of setting Egret up.</w:t>
-      </w:r>
-    </w:p>
-    <w:p>
-      <w:pPr>
-        <w:pStyle w:val="TextBody"/>
-        <w:rPr/>
-      </w:pPr>
-      <w:r>
-        <w:rPr/>
-      </w:r>
-    </w:p>
-    <w:p>
-      <w:pPr>
-        <w:pStyle w:val="Heading1"/>
-        <w:numPr>
-          <w:ilvl w:val="0"/>
-          <w:numId w:val="2"/>
-        </w:numPr>
-        <w:rPr/>
-      </w:pPr>
-      <w:r>
-        <w:rPr/>
-        <w:t>Configuring IIS</w:t>
+        <w:t>localhost</w:t>
+      </w:r>
+      <w:r>
+        <w:rPr/>
+        <w:t xml:space="preserve"> in the URL and hit enter</w:t>
       </w:r>
     </w:p>
     <w:p>
@@ -1683,7 +1751,7 @@
       </w:pPr>
       <w:r>
         <w:rPr/>
-        <w:t>(I do not know the deeper security implications of this, so be cautious) Navigate to C:\inetpub</w:t>
+        <w:t>You should now be directed to the Egret login page.</w:t>
       </w:r>
     </w:p>
     <w:p>
@@ -1697,189 +1765,7 @@
       </w:pPr>
       <w:r>
         <w:rPr/>
-        <w:t>Right click on wwwroot and go to the Security tab</w:t>
-      </w:r>
-    </w:p>
-    <w:p>
-      <w:pPr>
-        <w:pStyle w:val="TextBody"/>
-        <w:numPr>
-          <w:ilvl w:val="0"/>
-          <w:numId w:val="10"/>
-        </w:numPr>
-        <w:rPr/>
-      </w:pPr>
-      <w:r>
-        <w:rPr/>
-        <w:t>Give Administrators Full Control and give IIS Users Modify and Write privileges. (I may want to research this to see if this is really necessary. I also went to Advanced and changed the Owner to Administrators. If you encounter any problems in the following steps with Publishing, let me know)</w:t>
-      </w:r>
-    </w:p>
-    <w:p>
-      <w:pPr>
-        <w:pStyle w:val="TextBody"/>
-        <w:numPr>
-          <w:ilvl w:val="0"/>
-          <w:numId w:val="10"/>
-        </w:numPr>
-        <w:rPr/>
-      </w:pPr>
-      <w:r>
-        <w:rPr/>
-        <w:t>In Visual Studio, go to Build &gt; Publish</w:t>
-      </w:r>
-    </w:p>
-    <w:p>
-      <w:pPr>
-        <w:pStyle w:val="TextBody"/>
-        <w:numPr>
-          <w:ilvl w:val="0"/>
-          <w:numId w:val="10"/>
-        </w:numPr>
-        <w:rPr/>
-      </w:pPr>
-      <w:r>
-        <w:rPr/>
-        <w:t>For the publish target, select “IIS, FTP, etc” and go to Next</w:t>
-      </w:r>
-    </w:p>
-    <w:p>
-      <w:pPr>
-        <w:pStyle w:val="TextBody"/>
-        <w:numPr>
-          <w:ilvl w:val="0"/>
-          <w:numId w:val="10"/>
-        </w:numPr>
-        <w:rPr/>
-      </w:pPr>
-      <w:r>
-        <w:rPr/>
-        <w:t>For the Publish method, select “File System” and enter “C:\inetput\wwwroot\” for the path. Got to Next</w:t>
-      </w:r>
-    </w:p>
-    <w:p>
-      <w:pPr>
-        <w:pStyle w:val="TextBody"/>
-        <w:numPr>
-          <w:ilvl w:val="0"/>
-          <w:numId w:val="10"/>
-        </w:numPr>
-        <w:rPr/>
-      </w:pPr>
-      <w:r>
-        <w:rPr/>
-        <w:t>Select “Release” for the configuration, a target framework of “netcoreapp3.1”, which will probably be the only option</w:t>
-      </w:r>
-    </w:p>
-    <w:p>
-      <w:pPr>
-        <w:pStyle w:val="TextBody"/>
-        <w:numPr>
-          <w:ilvl w:val="0"/>
-          <w:numId w:val="10"/>
-        </w:numPr>
-        <w:rPr/>
-      </w:pPr>
-      <w:r>
-        <w:rPr/>
-        <w:t>For the Databases default connection, check the box next to “Use this connection string at runtime”. The box should contain the connection string from your appsettings.json file</w:t>
-      </w:r>
-    </w:p>
-    <w:p>
-      <w:pPr>
-        <w:pStyle w:val="TextBody"/>
-        <w:numPr>
-          <w:ilvl w:val="0"/>
-          <w:numId w:val="10"/>
-        </w:numPr>
-        <w:rPr/>
-      </w:pPr>
-      <w:r>
-        <w:rPr/>
-        <w:t>Click “Save” and then “Create Profile”, then click “Publish”</w:t>
-      </w:r>
-    </w:p>
-    <w:p>
-      <w:pPr>
-        <w:pStyle w:val="TextBody"/>
-        <w:numPr>
-          <w:ilvl w:val="0"/>
-          <w:numId w:val="10"/>
-        </w:numPr>
-        <w:rPr/>
-      </w:pPr>
-      <w:r>
-        <w:rPr/>
-        <w:t>Go to the web, and search for “Download .NET Core 3.1” and find the appropriate Microsoft page</w:t>
-      </w:r>
-    </w:p>
-    <w:p>
-      <w:pPr>
-        <w:pStyle w:val="TextBody"/>
-        <w:numPr>
-          <w:ilvl w:val="0"/>
-          <w:numId w:val="10"/>
-        </w:numPr>
-        <w:rPr/>
-      </w:pPr>
-      <w:r>
-        <w:rPr/>
-        <w:t>Download the 3.1.x (most recent) version of the ASP.NET Core/.NET Core Runtime and Hosting Bundle, and install</w:t>
-      </w:r>
-    </w:p>
-    <w:p>
-      <w:pPr>
-        <w:pStyle w:val="TextBody"/>
-        <w:numPr>
-          <w:ilvl w:val="0"/>
-          <w:numId w:val="10"/>
-        </w:numPr>
-        <w:rPr/>
-      </w:pPr>
-      <w:r>
-        <w:rPr/>
-        <w:t>Go into IIS</w:t>
-      </w:r>
-    </w:p>
-    <w:p>
-      <w:pPr>
-        <w:pStyle w:val="TextBody"/>
-        <w:numPr>
-          <w:ilvl w:val="0"/>
-          <w:numId w:val="10"/>
-        </w:numPr>
-        <w:rPr/>
-      </w:pPr>
-      <w:r>
-        <w:rPr/>
-        <w:t>Under Application Pools, right click and create a new Access Pool. Call it EgretPool and leave the defaults</w:t>
-      </w:r>
-    </w:p>
-    <w:p>
-      <w:pPr>
-        <w:pStyle w:val="TextBody"/>
-        <w:numPr>
-          <w:ilvl w:val="0"/>
-          <w:numId w:val="10"/>
-        </w:numPr>
-        <w:rPr/>
-      </w:pPr>
-      <w:r>
-        <w:rPr/>
-        <w:t>Right click on Default Web  and create a new Site. Call it Egret, change the application pool to EgretPool, specify a physical path of C:\inetput\wwwroot\Egret</w:t>
-      </w:r>
-    </w:p>
-    <w:p>
-      <w:pPr>
-        <w:pStyle w:val="TextBody"/>
-        <w:numPr>
-          <w:ilvl w:val="0"/>
-          <w:numId w:val="10"/>
-        </w:numPr>
-        <w:rPr/>
-      </w:pPr>
-      <w:r>
-        <w:rPr/>
-        <w:t>[add MIME types]</w:t>
+        <w:t>When you configure your network router, you will want to use a network address of “Egret” and map this to the ip address of the computer that is hosting Egret. This should probably be a static IP address, but you are free to network to your heart’s content if you know what you’re doing. The requests to this computer will be calling this page, and that is how users can login from other computers on the network. How to do this will depend upon the router you are using.</w:t>
       </w:r>
     </w:p>
     <w:p>
@@ -3143,6 +3029,26 @@
     <w:qFormat/>
     <w:rPr/>
   </w:style>
+  <w:style w:type="character" w:styleId="ListLabel9">
+    <w:name w:val="ListLabel 9"/>
+    <w:qFormat/>
+    <w:rPr/>
+  </w:style>
+  <w:style w:type="character" w:styleId="ListLabel10">
+    <w:name w:val="ListLabel 10"/>
+    <w:qFormat/>
+    <w:rPr/>
+  </w:style>
+  <w:style w:type="character" w:styleId="ListLabel11">
+    <w:name w:val="ListLabel 11"/>
+    <w:qFormat/>
+    <w:rPr/>
+  </w:style>
+  <w:style w:type="character" w:styleId="ListLabel12">
+    <w:name w:val="ListLabel 12"/>
+    <w:qFormat/>
+    <w:rPr/>
+  </w:style>
   <w:style w:type="paragraph" w:styleId="Heading">
     <w:name w:val="Heading"/>
     <w:basedOn w:val="Normal"/>

</xml_diff>

<commit_message>
Finish the Installation Guide! Also make some small Nepali description changes in the models
</commit_message>
<xml_diff>
--- a/Docs/Installation_Guide.docx
+++ b/Docs/Installation_Guide.docx
@@ -1097,15 +1097,7 @@
       </w:r>
       <w:r>
         <w:rPr/>
-        <w:t xml:space="preserve">. If you used a different password to install the database, remove the default password and type your chosen password </w:t>
-      </w:r>
-      <w:r>
-        <w:rPr/>
-        <w:t>t</w:t>
-      </w:r>
-      <w:r>
-        <w:rPr/>
-        <w:t>here.</w:t>
+        <w:t>. If you used a different password to install the database, remove the default password and type your chosen password there.</w:t>
       </w:r>
     </w:p>
     <w:p>
@@ -1301,7 +1293,11 @@
       </w:pPr>
       <w:r>
         <w:rPr/>
-        <w:t xml:space="preserve">On the Package Manager Console, type </w:t>
+        <w:t>Once the project has successfully built, go to th</w:t>
+      </w:r>
+      <w:r>
+        <w:rPr/>
+        <w:t xml:space="preserve">e Package Manager Console, type </w:t>
       </w:r>
       <w:r>
         <w:rPr>
@@ -1390,7 +1386,11 @@
       </w:pPr>
       <w:r>
         <w:rPr/>
-        <w:t>Go to Admin &gt; Users, and create your user. Be sure to store your password securely.</w:t>
+        <w:t xml:space="preserve">Go to Admin &gt; Users, and create your user. Be sure to store your password securely </w:t>
+      </w:r>
+      <w:r>
+        <w:rPr/>
+        <w:t>for future use.</w:t>
       </w:r>
     </w:p>
     <w:p>
@@ -1535,11 +1535,15 @@
       </w:pPr>
       <w:r>
         <w:rPr/>
-        <w:t xml:space="preserve">In Visual Studio, go to Build &gt; Publish. </w:t>
-      </w:r>
-      <w:r>
-        <w:rPr/>
-        <w:t>The Publish options should already be filled in. I have experienced issue with with concerning the security on the target file path. I have not been able to reproduce this, but you encounter issues, let me know.</w:t>
+        <w:t xml:space="preserve">In Visual Studio, go to Build &gt; Publish. The Publish options should already be filled in. I have experienced issue with with concerning the security on the target file path. I have not been able to reproduce this, but </w:t>
+      </w:r>
+      <w:r>
+        <w:rPr/>
+        <w:t xml:space="preserve">if </w:t>
+      </w:r>
+      <w:r>
+        <w:rPr/>
+        <w:t>you encounter issues, let me know.</w:t>
       </w:r>
     </w:p>
     <w:p>
@@ -1567,11 +1571,7 @@
       </w:pPr>
       <w:r>
         <w:rPr/>
-        <w:t xml:space="preserve">Go to the web, and search for “Download .NET Core 3.1” and find the appropriate Microsoft page. </w:t>
-      </w:r>
-      <w:r>
-        <w:rPr/>
-        <w:t>On the downloads page, you may see a table with “OS”, “Installers”, and “Binaries” at the top. For the Windows OS, pick the Hosting Bundle Installer for 3.1.x (most recent) and install it.</w:t>
+        <w:t>Go to the web, and search for “Download .NET Core 3.1” and find the appropriate Microsoft page. On the downloads page, you may see a table with “OS”, “Installers”, and “Binaries” at the top. For the Windows OS, pick the Hosting Bundle Installer for 3.1.x (most recent) and install it.</w:t>
       </w:r>
     </w:p>
     <w:p>
@@ -1613,7 +1613,7 @@
       </w:pPr>
       <w:r>
         <w:rPr/>
-        <w:t>Delete the Default Site</w:t>
+        <w:t>Right click on the Default Site and delete it.</w:t>
       </w:r>
     </w:p>
     <w:p>
@@ -1627,31 +1627,7 @@
       </w:pPr>
       <w:r>
         <w:rPr/>
-        <w:t xml:space="preserve">Right click on </w:t>
-      </w:r>
-      <w:r>
-        <w:rPr/>
-        <w:t>Sites</w:t>
-      </w:r>
-      <w:r>
-        <w:rPr/>
-        <w:t xml:space="preserve"> and create a new </w:t>
-      </w:r>
-      <w:r>
-        <w:rPr/>
-        <w:t>Website</w:t>
-      </w:r>
-      <w:r>
-        <w:rPr/>
-        <w:t xml:space="preserve">. </w:t>
-      </w:r>
-      <w:r>
-        <w:rPr/>
-        <w:t xml:space="preserve">Set the site name to Egret, change the app pool to be EgretAppPool, and </w:t>
-      </w:r>
-      <w:r>
-        <w:rPr/>
-        <w:t>specify a physical path of C:\inetput\wwwroot\Egret</w:t>
+        <w:t>Right click on Sites and create a new Website. Set the site name to Egret, change the app pool to be EgretAppPool, and specify a physical path of C:\inetput\wwwroot\Egret</w:t>
       </w:r>
     </w:p>
     <w:p>
@@ -1712,7 +1688,11 @@
       </w:r>
       <w:r>
         <w:rPr/>
-        <w:t>Click OK</w:t>
+        <w:t>C</w:t>
+      </w:r>
+      <w:r>
+        <w:rPr/>
+        <w:t>lick OK</w:t>
       </w:r>
     </w:p>
     <w:p>
@@ -1775,17 +1755,422 @@
       </w:pPr>
       <w:r>
         <w:rPr/>
-      </w:r>
-    </w:p>
-    <w:p>
-      <w:pPr>
-        <w:pStyle w:val="TextBody"/>
+        <w:t>Great, now we can access Egret from IIS. However, we still can’t access Egret from outside of our server. To do this we need to add a Firewall rule that allows IIS to serve receive network requests.</w:t>
+      </w:r>
+    </w:p>
+    <w:p>
+      <w:pPr>
+        <w:pStyle w:val="TextBody"/>
+        <w:numPr>
+          <w:ilvl w:val="0"/>
+          <w:numId w:val="11"/>
+        </w:numPr>
+        <w:rPr/>
+      </w:pPr>
+      <w:r>
+        <w:rPr/>
+        <w:t>Hit start or the Windows key and search for Windows Firewall. Click on the “Windows Firewall” option that should appear.</w:t>
+      </w:r>
+    </w:p>
+    <w:p>
+      <w:pPr>
+        <w:pStyle w:val="TextBody"/>
+        <w:numPr>
+          <w:ilvl w:val="0"/>
+          <w:numId w:val="11"/>
+        </w:numPr>
+        <w:rPr/>
+      </w:pPr>
+      <w:r>
+        <w:rPr/>
+        <w:t>Go to “Advanced Settings” on the left hand side of the screen</w:t>
+      </w:r>
+    </w:p>
+    <w:p>
+      <w:pPr>
+        <w:pStyle w:val="TextBody"/>
+        <w:numPr>
+          <w:ilvl w:val="0"/>
+          <w:numId w:val="11"/>
+        </w:numPr>
+        <w:rPr/>
+      </w:pPr>
+      <w:r>
+        <w:drawing>
+          <wp:anchor behindDoc="0" distT="0" distB="0" distL="0" distR="0" simplePos="0" locked="0" layoutInCell="1" allowOverlap="1" relativeHeight="5">
+            <wp:simplePos x="0" y="0"/>
+            <wp:positionH relativeFrom="column">
+              <wp:posOffset>434340</wp:posOffset>
+            </wp:positionH>
+            <wp:positionV relativeFrom="paragraph">
+              <wp:posOffset>-77470</wp:posOffset>
+            </wp:positionV>
+            <wp:extent cx="6103620" cy="3041015"/>
+            <wp:effectExtent l="0" t="0" r="0" b="0"/>
+            <wp:wrapTopAndBottom/>
+            <wp:docPr id="4" name="Image4" descr=""/>
+            <wp:cNvGraphicFramePr>
+              <a:graphicFrameLocks xmlns:a="http://schemas.openxmlformats.org/drawingml/2006/main" noChangeAspect="1"/>
+            </wp:cNvGraphicFramePr>
+            <a:graphic xmlns:a="http://schemas.openxmlformats.org/drawingml/2006/main">
+              <a:graphicData uri="http://schemas.openxmlformats.org/drawingml/2006/picture">
+                <pic:pic xmlns:pic="http://schemas.openxmlformats.org/drawingml/2006/picture">
+                  <pic:nvPicPr>
+                    <pic:cNvPr id="4" name="Image4" descr=""/>
+                    <pic:cNvPicPr>
+                      <a:picLocks noChangeAspect="1" noChangeArrowheads="1"/>
+                    </pic:cNvPicPr>
+                  </pic:nvPicPr>
+                  <pic:blipFill>
+                    <a:blip r:embed="rId7"/>
+                    <a:stretch>
+                      <a:fillRect/>
+                    </a:stretch>
+                  </pic:blipFill>
+                  <pic:spPr bwMode="auto">
+                    <a:xfrm>
+                      <a:off x="0" y="0"/>
+                      <a:ext cx="6103620" cy="3041015"/>
+                    </a:xfrm>
+                    <a:prstGeom prst="rect">
+                      <a:avLst/>
+                    </a:prstGeom>
+                  </pic:spPr>
+                </pic:pic>
+              </a:graphicData>
+            </a:graphic>
+          </wp:anchor>
+        </w:drawing>
+      </w:r>
+      <w:r>
+        <w:rPr/>
+        <w:t>Right click on “Inbound Rules” and select “New Rule”.</w:t>
+      </w:r>
+    </w:p>
+    <w:p>
+      <w:pPr>
+        <w:pStyle w:val="TextBody"/>
+        <w:numPr>
+          <w:ilvl w:val="0"/>
+          <w:numId w:val="11"/>
+        </w:numPr>
+        <w:rPr/>
+      </w:pPr>
+      <w:r>
+        <w:rPr/>
+        <w:t>In the “New Inbound Rule Wizard” that is brought up, select a type of “Port” and click Next</w:t>
+      </w:r>
+    </w:p>
+    <w:p>
+      <w:pPr>
+        <w:pStyle w:val="TextBody"/>
+        <w:numPr>
+          <w:ilvl w:val="0"/>
+          <w:numId w:val="11"/>
+        </w:numPr>
+        <w:rPr/>
+      </w:pPr>
+      <w:r>
+        <w:rPr/>
+        <w:t xml:space="preserve">Leave the TCP option selected, and “Specific Local Ports” enter the number </w:t>
+      </w:r>
+      <w:r>
+        <w:rPr>
+          <w:rFonts w:ascii="Consolas" w:hAnsi="Consolas"/>
+          <w:highlight w:val="lightGray"/>
+        </w:rPr>
+        <w:t>80</w:t>
+      </w:r>
+      <w:r>
+        <w:rPr>
+          <w:rFonts w:ascii="Liberation Serif" w:hAnsi="Liberation Serif"/>
+        </w:rPr>
+        <w:t xml:space="preserve"> and click Next</w:t>
+      </w:r>
+    </w:p>
+    <w:p>
+      <w:pPr>
+        <w:pStyle w:val="TextBody"/>
+        <w:numPr>
+          <w:ilvl w:val="0"/>
+          <w:numId w:val="11"/>
+        </w:numPr>
+        <w:rPr/>
+      </w:pPr>
+      <w:r>
+        <w:rPr>
+          <w:rFonts w:ascii="Liberation Serif" w:hAnsi="Liberation Serif"/>
+        </w:rPr>
+        <w:t>Leave “Allow the connection” selected and click Next</w:t>
+      </w:r>
+    </w:p>
+    <w:p>
+      <w:pPr>
+        <w:pStyle w:val="TextBody"/>
+        <w:numPr>
+          <w:ilvl w:val="0"/>
+          <w:numId w:val="11"/>
+        </w:numPr>
+        <w:rPr/>
+      </w:pPr>
+      <w:r>
+        <w:rPr>
+          <w:rFonts w:ascii="Liberation Serif" w:hAnsi="Liberation Serif"/>
+        </w:rPr>
+        <w:t xml:space="preserve">Feel free to leave all three options of “Domain”, “Private”, and “Public” selected. I’m hesitant to state these should be selected, but Windows has a weird way of organizing so-called Public and Private networks, and I wasn’t able to access the site without Public selected. You may need to audit your network setup to differentiate the security between those computers that can access the Egret server and those that can simply connect to wifi. Egret requires a login to access data, however, so this may not be a concern. </w:t>
+      </w:r>
+      <w:r>
+        <w:rPr>
+          <w:rFonts w:ascii="Liberation Serif" w:hAnsi="Liberation Serif"/>
+        </w:rPr>
+        <w:t>Click Next</w:t>
+      </w:r>
+    </w:p>
+    <w:p>
+      <w:pPr>
+        <w:pStyle w:val="TextBody"/>
+        <w:numPr>
+          <w:ilvl w:val="0"/>
+          <w:numId w:val="11"/>
+        </w:numPr>
+        <w:rPr/>
+      </w:pPr>
+      <w:r>
+        <w:drawing>
+          <wp:anchor behindDoc="0" distT="0" distB="0" distL="0" distR="0" simplePos="0" locked="0" layoutInCell="1" allowOverlap="1" relativeHeight="6">
+            <wp:simplePos x="0" y="0"/>
+            <wp:positionH relativeFrom="column">
+              <wp:posOffset>468630</wp:posOffset>
+            </wp:positionH>
+            <wp:positionV relativeFrom="paragraph">
+              <wp:posOffset>-77470</wp:posOffset>
+            </wp:positionV>
+            <wp:extent cx="5486400" cy="4472940"/>
+            <wp:effectExtent l="0" t="0" r="0" b="0"/>
+            <wp:wrapTopAndBottom/>
+            <wp:docPr id="5" name="Image5" descr=""/>
+            <wp:cNvGraphicFramePr>
+              <a:graphicFrameLocks xmlns:a="http://schemas.openxmlformats.org/drawingml/2006/main" noChangeAspect="1"/>
+            </wp:cNvGraphicFramePr>
+            <a:graphic xmlns:a="http://schemas.openxmlformats.org/drawingml/2006/main">
+              <a:graphicData uri="http://schemas.openxmlformats.org/drawingml/2006/picture">
+                <pic:pic xmlns:pic="http://schemas.openxmlformats.org/drawingml/2006/picture">
+                  <pic:nvPicPr>
+                    <pic:cNvPr id="5" name="Image5" descr=""/>
+                    <pic:cNvPicPr>
+                      <a:picLocks noChangeAspect="1" noChangeArrowheads="1"/>
+                    </pic:cNvPicPr>
+                  </pic:nvPicPr>
+                  <pic:blipFill>
+                    <a:blip r:embed="rId8"/>
+                    <a:stretch>
+                      <a:fillRect/>
+                    </a:stretch>
+                  </pic:blipFill>
+                  <pic:spPr bwMode="auto">
+                    <a:xfrm>
+                      <a:off x="0" y="0"/>
+                      <a:ext cx="5486400" cy="4472940"/>
+                    </a:xfrm>
+                    <a:prstGeom prst="rect">
+                      <a:avLst/>
+                    </a:prstGeom>
+                  </pic:spPr>
+                </pic:pic>
+              </a:graphicData>
+            </a:graphic>
+          </wp:anchor>
+        </w:drawing>
+      </w:r>
+      <w:r>
+        <w:rPr>
+          <w:rFonts w:ascii="Liberation Serif" w:hAnsi="Liberation Serif"/>
+        </w:rPr>
+        <w:t xml:space="preserve">Give the rule a name of </w:t>
+      </w:r>
+      <w:r>
+        <w:rPr>
+          <w:rFonts w:ascii="Consolas" w:hAnsi="Consolas"/>
+          <w:highlight w:val="lightGray"/>
+        </w:rPr>
+        <w:t>Egret Website Access</w:t>
+      </w:r>
+      <w:r>
+        <w:rPr>
+          <w:rFonts w:ascii="Liberation Serif" w:hAnsi="Liberation Serif"/>
+        </w:rPr>
+        <w:t>, or really anything you want that is memorable.</w:t>
+      </w:r>
+    </w:p>
+    <w:p>
+      <w:pPr>
+        <w:pStyle w:val="TextBody"/>
+        <w:rPr/>
+      </w:pPr>
+      <w:r>
+        <w:rPr>
+          <w:rFonts w:ascii="Liberation Serif" w:hAnsi="Liberation Serif"/>
+        </w:rPr>
+        <w:t>(HTTP connections are made on port 80 by default, so by opening port 80, we are allowing outside computers to send requests to IIS on the server, which then sends pages from the website back)</w:t>
+      </w:r>
+    </w:p>
+    <w:p>
+      <w:pPr>
+        <w:pStyle w:val="TextBody"/>
+        <w:rPr/>
+      </w:pPr>
+      <w:r>
+        <w:rPr/>
+        <w:t>Optional: If you’d like to get fancy, you can enable ping on the server by adding a New Rule in the Inbound Rules for Custom &gt; Action and calling it something like “Egret Ping”. Pinging the website from the command line on on outside computer is a fast way to test whether the server is accessible or not. Also, configuring your server for Remote Connection is a great way to access the server without logging into it physically, but that is beyond the scope of this guide.</w:t>
+      </w:r>
+    </w:p>
+    <w:p>
+      <w:pPr>
+        <w:pStyle w:val="TextBody"/>
+        <w:rPr/>
+      </w:pPr>
+      <w:r>
+        <w:rPr>
+          <w:b/>
+          <w:bCs/>
+        </w:rPr>
+        <w:t>The last step!:</w:t>
+      </w:r>
+      <w:r>
+        <w:rPr/>
+        <w:t xml:space="preserve"> If you do not wish to receive nasty code puke in the event Egret experiences an error, </w:t>
+      </w:r>
+      <w:r>
+        <w:rPr/>
+        <w:t>you will want to modify the Solution.</w:t>
+      </w:r>
+    </w:p>
+    <w:p>
+      <w:pPr>
+        <w:pStyle w:val="TextBody"/>
+        <w:numPr>
+          <w:ilvl w:val="0"/>
+          <w:numId w:val="12"/>
+        </w:numPr>
+        <w:rPr/>
+      </w:pPr>
+      <w:r>
+        <w:rPr/>
+        <w:t>In Visual Studio, right click on the Egret project in the Solution Explorer and select Properties.</w:t>
+      </w:r>
+    </w:p>
+    <w:p>
+      <w:pPr>
+        <w:pStyle w:val="TextBody"/>
+        <w:numPr>
+          <w:ilvl w:val="0"/>
+          <w:numId w:val="12"/>
+        </w:numPr>
+        <w:rPr/>
+      </w:pPr>
+      <w:r>
+        <w:drawing>
+          <wp:anchor behindDoc="0" distT="0" distB="0" distL="0" distR="0" simplePos="0" locked="0" layoutInCell="1" allowOverlap="1" relativeHeight="7">
+            <wp:simplePos x="0" y="0"/>
+            <wp:positionH relativeFrom="column">
+              <wp:posOffset>1531620</wp:posOffset>
+            </wp:positionH>
+            <wp:positionV relativeFrom="paragraph">
+              <wp:posOffset>-9525</wp:posOffset>
+            </wp:positionV>
+            <wp:extent cx="2674620" cy="4434840"/>
+            <wp:effectExtent l="0" t="0" r="0" b="0"/>
+            <wp:wrapTopAndBottom/>
+            <wp:docPr id="6" name="Image6" descr=""/>
+            <wp:cNvGraphicFramePr>
+              <a:graphicFrameLocks xmlns:a="http://schemas.openxmlformats.org/drawingml/2006/main" noChangeAspect="1"/>
+            </wp:cNvGraphicFramePr>
+            <a:graphic xmlns:a="http://schemas.openxmlformats.org/drawingml/2006/main">
+              <a:graphicData uri="http://schemas.openxmlformats.org/drawingml/2006/picture">
+                <pic:pic xmlns:pic="http://schemas.openxmlformats.org/drawingml/2006/picture">
+                  <pic:nvPicPr>
+                    <pic:cNvPr id="6" name="Image6" descr=""/>
+                    <pic:cNvPicPr>
+                      <a:picLocks noChangeAspect="1" noChangeArrowheads="1"/>
+                    </pic:cNvPicPr>
+                  </pic:nvPicPr>
+                  <pic:blipFill>
+                    <a:blip r:embed="rId9"/>
+                    <a:stretch>
+                      <a:fillRect/>
+                    </a:stretch>
+                  </pic:blipFill>
+                  <pic:spPr bwMode="auto">
+                    <a:xfrm>
+                      <a:off x="0" y="0"/>
+                      <a:ext cx="2674620" cy="4434840"/>
+                    </a:xfrm>
+                    <a:prstGeom prst="rect">
+                      <a:avLst/>
+                    </a:prstGeom>
+                  </pic:spPr>
+                </pic:pic>
+              </a:graphicData>
+            </a:graphic>
+          </wp:anchor>
+        </w:drawing>
+      </w:r>
+      <w:r>
+        <w:rPr/>
+        <w:t>In Properties, select the Debug vertical tab.</w:t>
+      </w:r>
+    </w:p>
+    <w:p>
+      <w:pPr>
+        <w:pStyle w:val="TextBody"/>
+        <w:numPr>
+          <w:ilvl w:val="0"/>
+          <w:numId w:val="12"/>
+        </w:numPr>
+        <w:rPr/>
+      </w:pPr>
+      <w:r>
+        <w:rPr/>
+        <w:t xml:space="preserve">On the Debug tab, look at Environment Variables. You will notice a value that says ASPNETCORE_ENVIRONMENT with a value of Development. Change this from </w:t>
+      </w:r>
+      <w:r>
+        <w:rPr>
+          <w:rFonts w:ascii="Consolas" w:hAnsi="Consolas"/>
+          <w:highlight w:val="lightGray"/>
+        </w:rPr>
+        <w:t>Development</w:t>
+      </w:r>
+      <w:r>
+        <w:rPr/>
+        <w:t xml:space="preserve"> to </w:t>
+      </w:r>
+      <w:r>
+        <w:rPr>
+          <w:rFonts w:ascii="Consolas" w:hAnsi="Consolas"/>
+          <w:highlight w:val="lightGray"/>
+        </w:rPr>
+        <w:t>Production</w:t>
+      </w:r>
+      <w:r>
+        <w:rPr>
+          <w:rFonts w:ascii="Liberation Serif" w:hAnsi="Liberation Serif"/>
+        </w:rPr>
+        <w:t xml:space="preserve"> and save.</w:t>
+      </w:r>
+    </w:p>
+    <w:p>
+      <w:pPr>
+        <w:pStyle w:val="TextBody"/>
+        <w:numPr>
+          <w:ilvl w:val="0"/>
+          <w:numId w:val="12"/>
+        </w:numPr>
         <w:spacing w:before="0" w:after="140"/>
         <w:rPr/>
       </w:pPr>
       <w:r>
         <w:rPr/>
-        <w:t>[add environment variable]</w:t>
+        <w:t>Getting this setting to stay the same across updates could be difficult, I haven’t figure out yet if Visual Studio does that automatically or if every updates replaces it with Development. At any rate, if it is on Development and you get a nasty error, you can always send that error to me and I can look into it, but in general, this can be acquired from logs, and it’s better that users see a nice clean Error 404 or 500 page instead.</w:t>
       </w:r>
     </w:p>
     <w:sectPr>
@@ -2867,6 +3252,244 @@
         </w:tabs>
         <w:ind w:left="3600" w:hanging="360"/>
       </w:pPr>
+    </w:lvl>
+  </w:abstractNum>
+  <w:abstractNum w:abstractNumId="11">
+    <w:lvl w:ilvl="0">
+      <w:start w:val="1"/>
+      <w:numFmt w:val="decimal"/>
+      <w:lvlText w:val="%1."/>
+      <w:lvlJc w:val="left"/>
+      <w:pPr>
+        <w:tabs>
+          <w:tab w:val="num" w:pos="720"/>
+        </w:tabs>
+        <w:ind w:left="720" w:hanging="360"/>
+      </w:pPr>
+      <w:rPr/>
+    </w:lvl>
+    <w:lvl w:ilvl="1">
+      <w:start w:val="1"/>
+      <w:numFmt w:val="decimal"/>
+      <w:lvlText w:val="%2."/>
+      <w:lvlJc w:val="left"/>
+      <w:pPr>
+        <w:tabs>
+          <w:tab w:val="num" w:pos="1080"/>
+        </w:tabs>
+        <w:ind w:left="1080" w:hanging="360"/>
+      </w:pPr>
+      <w:rPr/>
+    </w:lvl>
+    <w:lvl w:ilvl="2">
+      <w:start w:val="1"/>
+      <w:numFmt w:val="decimal"/>
+      <w:lvlText w:val="%3."/>
+      <w:lvlJc w:val="left"/>
+      <w:pPr>
+        <w:tabs>
+          <w:tab w:val="num" w:pos="1440"/>
+        </w:tabs>
+        <w:ind w:left="1440" w:hanging="360"/>
+      </w:pPr>
+      <w:rPr/>
+    </w:lvl>
+    <w:lvl w:ilvl="3">
+      <w:start w:val="1"/>
+      <w:numFmt w:val="decimal"/>
+      <w:lvlText w:val="%4."/>
+      <w:lvlJc w:val="left"/>
+      <w:pPr>
+        <w:tabs>
+          <w:tab w:val="num" w:pos="1800"/>
+        </w:tabs>
+        <w:ind w:left="1800" w:hanging="360"/>
+      </w:pPr>
+      <w:rPr/>
+    </w:lvl>
+    <w:lvl w:ilvl="4">
+      <w:start w:val="1"/>
+      <w:numFmt w:val="decimal"/>
+      <w:lvlText w:val="%5."/>
+      <w:lvlJc w:val="left"/>
+      <w:pPr>
+        <w:tabs>
+          <w:tab w:val="num" w:pos="2160"/>
+        </w:tabs>
+        <w:ind w:left="2160" w:hanging="360"/>
+      </w:pPr>
+      <w:rPr/>
+    </w:lvl>
+    <w:lvl w:ilvl="5">
+      <w:start w:val="1"/>
+      <w:numFmt w:val="decimal"/>
+      <w:lvlText w:val="%6."/>
+      <w:lvlJc w:val="left"/>
+      <w:pPr>
+        <w:tabs>
+          <w:tab w:val="num" w:pos="2520"/>
+        </w:tabs>
+        <w:ind w:left="2520" w:hanging="360"/>
+      </w:pPr>
+      <w:rPr/>
+    </w:lvl>
+    <w:lvl w:ilvl="6">
+      <w:start w:val="1"/>
+      <w:numFmt w:val="decimal"/>
+      <w:lvlText w:val="%7."/>
+      <w:lvlJc w:val="left"/>
+      <w:pPr>
+        <w:tabs>
+          <w:tab w:val="num" w:pos="2880"/>
+        </w:tabs>
+        <w:ind w:left="2880" w:hanging="360"/>
+      </w:pPr>
+      <w:rPr/>
+    </w:lvl>
+    <w:lvl w:ilvl="7">
+      <w:start w:val="1"/>
+      <w:numFmt w:val="decimal"/>
+      <w:lvlText w:val="%8."/>
+      <w:lvlJc w:val="left"/>
+      <w:pPr>
+        <w:tabs>
+          <w:tab w:val="num" w:pos="3240"/>
+        </w:tabs>
+        <w:ind w:left="3240" w:hanging="360"/>
+      </w:pPr>
+      <w:rPr/>
+    </w:lvl>
+    <w:lvl w:ilvl="8">
+      <w:start w:val="1"/>
+      <w:numFmt w:val="decimal"/>
+      <w:lvlText w:val="%9."/>
+      <w:lvlJc w:val="left"/>
+      <w:pPr>
+        <w:tabs>
+          <w:tab w:val="num" w:pos="3600"/>
+        </w:tabs>
+        <w:ind w:left="3600" w:hanging="360"/>
+      </w:pPr>
+      <w:rPr/>
+    </w:lvl>
+  </w:abstractNum>
+  <w:abstractNum w:abstractNumId="12">
+    <w:lvl w:ilvl="0">
+      <w:start w:val="1"/>
+      <w:numFmt w:val="decimal"/>
+      <w:lvlText w:val="%1."/>
+      <w:lvlJc w:val="left"/>
+      <w:pPr>
+        <w:tabs>
+          <w:tab w:val="num" w:pos="720"/>
+        </w:tabs>
+        <w:ind w:left="720" w:hanging="360"/>
+      </w:pPr>
+      <w:rPr/>
+    </w:lvl>
+    <w:lvl w:ilvl="1">
+      <w:start w:val="1"/>
+      <w:numFmt w:val="decimal"/>
+      <w:lvlText w:val="%2."/>
+      <w:lvlJc w:val="left"/>
+      <w:pPr>
+        <w:tabs>
+          <w:tab w:val="num" w:pos="1080"/>
+        </w:tabs>
+        <w:ind w:left="1080" w:hanging="360"/>
+      </w:pPr>
+      <w:rPr/>
+    </w:lvl>
+    <w:lvl w:ilvl="2">
+      <w:start w:val="1"/>
+      <w:numFmt w:val="decimal"/>
+      <w:lvlText w:val="%3."/>
+      <w:lvlJc w:val="left"/>
+      <w:pPr>
+        <w:tabs>
+          <w:tab w:val="num" w:pos="1440"/>
+        </w:tabs>
+        <w:ind w:left="1440" w:hanging="360"/>
+      </w:pPr>
+      <w:rPr/>
+    </w:lvl>
+    <w:lvl w:ilvl="3">
+      <w:start w:val="1"/>
+      <w:numFmt w:val="decimal"/>
+      <w:lvlText w:val="%4."/>
+      <w:lvlJc w:val="left"/>
+      <w:pPr>
+        <w:tabs>
+          <w:tab w:val="num" w:pos="1800"/>
+        </w:tabs>
+        <w:ind w:left="1800" w:hanging="360"/>
+      </w:pPr>
+      <w:rPr/>
+    </w:lvl>
+    <w:lvl w:ilvl="4">
+      <w:start w:val="1"/>
+      <w:numFmt w:val="decimal"/>
+      <w:lvlText w:val="%5."/>
+      <w:lvlJc w:val="left"/>
+      <w:pPr>
+        <w:tabs>
+          <w:tab w:val="num" w:pos="2160"/>
+        </w:tabs>
+        <w:ind w:left="2160" w:hanging="360"/>
+      </w:pPr>
+      <w:rPr/>
+    </w:lvl>
+    <w:lvl w:ilvl="5">
+      <w:start w:val="1"/>
+      <w:numFmt w:val="decimal"/>
+      <w:lvlText w:val="%6."/>
+      <w:lvlJc w:val="left"/>
+      <w:pPr>
+        <w:tabs>
+          <w:tab w:val="num" w:pos="2520"/>
+        </w:tabs>
+        <w:ind w:left="2520" w:hanging="360"/>
+      </w:pPr>
+      <w:rPr/>
+    </w:lvl>
+    <w:lvl w:ilvl="6">
+      <w:start w:val="1"/>
+      <w:numFmt w:val="decimal"/>
+      <w:lvlText w:val="%7."/>
+      <w:lvlJc w:val="left"/>
+      <w:pPr>
+        <w:tabs>
+          <w:tab w:val="num" w:pos="2880"/>
+        </w:tabs>
+        <w:ind w:left="2880" w:hanging="360"/>
+      </w:pPr>
+      <w:rPr/>
+    </w:lvl>
+    <w:lvl w:ilvl="7">
+      <w:start w:val="1"/>
+      <w:numFmt w:val="decimal"/>
+      <w:lvlText w:val="%8."/>
+      <w:lvlJc w:val="left"/>
+      <w:pPr>
+        <w:tabs>
+          <w:tab w:val="num" w:pos="3240"/>
+        </w:tabs>
+        <w:ind w:left="3240" w:hanging="360"/>
+      </w:pPr>
+      <w:rPr/>
+    </w:lvl>
+    <w:lvl w:ilvl="8">
+      <w:start w:val="1"/>
+      <w:numFmt w:val="decimal"/>
+      <w:lvlText w:val="%9."/>
+      <w:lvlJc w:val="left"/>
+      <w:pPr>
+        <w:tabs>
+          <w:tab w:val="num" w:pos="3600"/>
+        </w:tabs>
+        <w:ind w:left="3600" w:hanging="360"/>
+      </w:pPr>
+      <w:rPr/>
     </w:lvl>
   </w:abstractNum>
   <w:num w:numId="1">
@@ -2899,6 +3522,12 @@
   <w:num w:numId="10">
     <w:abstractNumId w:val="10"/>
   </w:num>
+  <w:num w:numId="11">
+    <w:abstractNumId w:val="11"/>
+  </w:num>
+  <w:num w:numId="12">
+    <w:abstractNumId w:val="12"/>
+  </w:num>
 </w:numbering>
 </file>
 
@@ -2923,7 +3552,9 @@
     <w:qFormat/>
     <w:pPr>
       <w:widowControl/>
+      <w:kinsoku w:val="true"/>
       <w:overflowPunct w:val="false"/>
+      <w:autoSpaceDE w:val="true"/>
       <w:bidi w:val="0"/>
       <w:jc w:val="left"/>
     </w:pPr>
@@ -3049,6 +3680,16 @@
     <w:qFormat/>
     <w:rPr/>
   </w:style>
+  <w:style w:type="character" w:styleId="ListLabel13">
+    <w:name w:val="ListLabel 13"/>
+    <w:qFormat/>
+    <w:rPr/>
+  </w:style>
+  <w:style w:type="character" w:styleId="ListLabel14">
+    <w:name w:val="ListLabel 14"/>
+    <w:qFormat/>
+    <w:rPr/>
+  </w:style>
   <w:style w:type="paragraph" w:styleId="Heading">
     <w:name w:val="Heading"/>
     <w:basedOn w:val="Normal"/>

</xml_diff>